<commit_message>
Added a SSD, Informal use cases and so on
</commit_message>
<xml_diff>
--- a/Verbali.docx
+++ b/Verbali.docx
@@ -9,12 +9,15 @@
       </w:pPr>
       <w:r>
         <w:rPr>
+          <w:rFonts w:ascii="Arial" w:hAnsi="Arial"/>
           <w:b/>
         </w:rPr>
         <w:t>04/02</w:t>
       </w:r>
       <w:r>
-        <w:rPr/>
+        <w:rPr>
+          <w:rFonts w:ascii="Arial" w:hAnsi="Arial"/>
+        </w:rPr>
         <w:t xml:space="preserve"> - Tundo, Pigazzini, Popescu</w:t>
       </w:r>
       <w:r/>
@@ -22,18 +25,38 @@
     <w:p>
       <w:pPr>
         <w:pStyle w:val="Normal"/>
-      </w:pPr>
-      <w:r>
-        <w:rPr/>
-      </w:r>
-      <w:r/>
-    </w:p>
-    <w:p>
-      <w:pPr>
-        <w:pStyle w:val="Normal"/>
-      </w:pPr>
-      <w:r>
-        <w:rPr/>
+        <w:rPr>
+          <w:sz w:val="24"/>
+          <w:sz w:val="24"/>
+          <w:szCs w:val="24"/>
+          <w:rFonts w:ascii="Arial" w:hAnsi="Arial" w:eastAsia="Verdana" w:cs="Verdana"/>
+          <w:color w:val="000000"/>
+          <w:lang w:val="it-IT" w:eastAsia="it-IT" w:bidi="ar-SA"/>
+        </w:rPr>
+      </w:pPr>
+      <w:r>
+        <w:rPr>
+          <w:rFonts w:ascii="Arial" w:hAnsi="Arial"/>
+        </w:rPr>
+      </w:r>
+      <w:r/>
+    </w:p>
+    <w:p>
+      <w:pPr>
+        <w:pStyle w:val="Normal"/>
+        <w:rPr>
+          <w:sz w:val="24"/>
+          <w:sz w:val="24"/>
+          <w:szCs w:val="24"/>
+          <w:rFonts w:ascii="Arial" w:hAnsi="Arial" w:eastAsia="Verdana" w:cs="Verdana"/>
+          <w:color w:val="000000"/>
+          <w:lang w:val="it-IT" w:eastAsia="it-IT" w:bidi="ar-SA"/>
+        </w:rPr>
+      </w:pPr>
+      <w:r>
+        <w:rPr>
+          <w:rFonts w:ascii="Arial" w:hAnsi="Arial"/>
+        </w:rPr>
         <w:t>definizione attori che interagiscono con il sistema: discussione riguardo cliente e outsourcer, due possibilità:</w:t>
       </w:r>
       <w:r/>
@@ -41,9 +64,19 @@
     <w:p>
       <w:pPr>
         <w:pStyle w:val="Normal"/>
-      </w:pPr>
-      <w:r>
-        <w:rPr/>
+        <w:rPr>
+          <w:sz w:val="24"/>
+          <w:sz w:val="24"/>
+          <w:szCs w:val="24"/>
+          <w:rFonts w:ascii="Arial" w:hAnsi="Arial" w:eastAsia="Verdana" w:cs="Verdana"/>
+          <w:color w:val="000000"/>
+          <w:lang w:val="it-IT" w:eastAsia="it-IT" w:bidi="ar-SA"/>
+        </w:rPr>
+      </w:pPr>
+      <w:r>
+        <w:rPr>
+          <w:rFonts w:ascii="Arial" w:hAnsi="Arial"/>
+        </w:rPr>
       </w:r>
       <w:r/>
     </w:p>
@@ -55,10 +88,19 @@
           <w:numId w:val="2"/>
         </w:numPr>
         <w:ind w:hanging="360"/>
-        <w:rPr/>
-      </w:pPr>
-      <w:r>
-        <w:rPr/>
+        <w:rPr>
+          <w:sz w:val="24"/>
+          <w:sz w:val="24"/>
+          <w:szCs w:val="24"/>
+          <w:rFonts w:ascii="Arial" w:hAnsi="Arial" w:eastAsia="Verdana" w:cs="Verdana"/>
+          <w:color w:val="000000"/>
+          <w:lang w:val="it-IT" w:eastAsia="it-IT" w:bidi="ar-SA"/>
+        </w:rPr>
+      </w:pPr>
+      <w:r>
+        <w:rPr>
+          <w:rFonts w:ascii="Arial" w:hAnsi="Arial"/>
+        </w:rPr>
         <w:t>outsourcer considerato attore, con una propria vista nel sistema</w:t>
       </w:r>
       <w:r/>
@@ -71,10 +113,19 @@
           <w:numId w:val="2"/>
         </w:numPr>
         <w:ind w:hanging="360"/>
-        <w:rPr/>
-      </w:pPr>
-      <w:r>
-        <w:rPr/>
+        <w:rPr>
+          <w:sz w:val="24"/>
+          <w:sz w:val="24"/>
+          <w:szCs w:val="24"/>
+          <w:rFonts w:ascii="Arial" w:hAnsi="Arial" w:eastAsia="Verdana" w:cs="Verdana"/>
+          <w:color w:val="000000"/>
+          <w:lang w:val="it-IT" w:eastAsia="it-IT" w:bidi="ar-SA"/>
+        </w:rPr>
+      </w:pPr>
+      <w:r>
+        <w:rPr>
+          <w:rFonts w:ascii="Arial" w:hAnsi="Arial"/>
+        </w:rPr>
         <w:t>solo notifiche, ad esempio al cliente verrebbe inviata una mail per aggiornarlo sull'avanzamento dei progetto o per i meeting.</w:t>
       </w:r>
       <w:r/>
@@ -82,18 +133,38 @@
     <w:p>
       <w:pPr>
         <w:pStyle w:val="Normal"/>
-      </w:pPr>
-      <w:r>
-        <w:rPr/>
-      </w:r>
-      <w:r/>
-    </w:p>
-    <w:p>
-      <w:pPr>
-        <w:pStyle w:val="Normal"/>
-      </w:pPr>
-      <w:r>
-        <w:rPr/>
+        <w:rPr>
+          <w:sz w:val="24"/>
+          <w:sz w:val="24"/>
+          <w:szCs w:val="24"/>
+          <w:rFonts w:ascii="Arial" w:hAnsi="Arial" w:eastAsia="Verdana" w:cs="Verdana"/>
+          <w:color w:val="000000"/>
+          <w:lang w:val="it-IT" w:eastAsia="it-IT" w:bidi="ar-SA"/>
+        </w:rPr>
+      </w:pPr>
+      <w:r>
+        <w:rPr>
+          <w:rFonts w:ascii="Arial" w:hAnsi="Arial"/>
+        </w:rPr>
+      </w:r>
+      <w:r/>
+    </w:p>
+    <w:p>
+      <w:pPr>
+        <w:pStyle w:val="Normal"/>
+        <w:rPr>
+          <w:sz w:val="24"/>
+          <w:sz w:val="24"/>
+          <w:szCs w:val="24"/>
+          <w:rFonts w:ascii="Arial" w:hAnsi="Arial" w:eastAsia="Verdana" w:cs="Verdana"/>
+          <w:color w:val="000000"/>
+          <w:lang w:val="it-IT" w:eastAsia="it-IT" w:bidi="ar-SA"/>
+        </w:rPr>
+      </w:pPr>
+      <w:r>
+        <w:rPr>
+          <w:rFonts w:ascii="Arial" w:hAnsi="Arial"/>
+        </w:rPr>
         <w:t>Problema fondamentale: Gestione dei ruoli/permessi nei differenti progetti</w:t>
       </w:r>
       <w:r/>
@@ -101,18 +172,38 @@
     <w:p>
       <w:pPr>
         <w:pStyle w:val="Normal"/>
-      </w:pPr>
-      <w:r>
-        <w:rPr/>
-      </w:r>
-      <w:r/>
-    </w:p>
-    <w:p>
-      <w:pPr>
-        <w:pStyle w:val="Normal"/>
-      </w:pPr>
-      <w:r>
-        <w:rPr/>
+        <w:rPr>
+          <w:sz w:val="24"/>
+          <w:sz w:val="24"/>
+          <w:szCs w:val="24"/>
+          <w:rFonts w:ascii="Arial" w:hAnsi="Arial" w:eastAsia="Verdana" w:cs="Verdana"/>
+          <w:color w:val="000000"/>
+          <w:lang w:val="it-IT" w:eastAsia="it-IT" w:bidi="ar-SA"/>
+        </w:rPr>
+      </w:pPr>
+      <w:r>
+        <w:rPr>
+          <w:rFonts w:ascii="Arial" w:hAnsi="Arial"/>
+        </w:rPr>
+      </w:r>
+      <w:r/>
+    </w:p>
+    <w:p>
+      <w:pPr>
+        <w:pStyle w:val="Normal"/>
+        <w:rPr>
+          <w:sz w:val="24"/>
+          <w:sz w:val="24"/>
+          <w:szCs w:val="24"/>
+          <w:rFonts w:ascii="Arial" w:hAnsi="Arial" w:eastAsia="Verdana" w:cs="Verdana"/>
+          <w:color w:val="000000"/>
+          <w:lang w:val="it-IT" w:eastAsia="it-IT" w:bidi="ar-SA"/>
+        </w:rPr>
+      </w:pPr>
+      <w:r>
+        <w:rPr>
+          <w:rFonts w:ascii="Arial" w:hAnsi="Arial"/>
+        </w:rPr>
         <w:t>All'atto della creazione di un progetto il Project Manager (PM) stabilisce le risorse da allocare per il progetto, chi sono i responsabili (R) delle varie fasi e gli sviluppatori (DEV). I R possono a loro volta decidere i ruoli dei vari sviluppatori.</w:t>
       </w:r>
       <w:r/>
@@ -120,9 +211,19 @@
     <w:p>
       <w:pPr>
         <w:pStyle w:val="Normal"/>
-      </w:pPr>
-      <w:r>
-        <w:rPr/>
+        <w:rPr>
+          <w:sz w:val="24"/>
+          <w:sz w:val="24"/>
+          <w:szCs w:val="24"/>
+          <w:rFonts w:ascii="Arial" w:hAnsi="Arial" w:eastAsia="Verdana" w:cs="Verdana"/>
+          <w:color w:val="000000"/>
+          <w:lang w:val="it-IT" w:eastAsia="it-IT" w:bidi="ar-SA"/>
+        </w:rPr>
+      </w:pPr>
+      <w:r>
+        <w:rPr>
+          <w:rFonts w:ascii="Arial" w:hAnsi="Arial"/>
+        </w:rPr>
         <w:t>Chi decide però chi è un PM? Come fa ad avere dei diritti diversi da un semplice DEV dato che il controllo sul ruolo/permessi viene fatto quando visualizzo (entro in) un progetto?</w:t>
       </w:r>
       <w:r/>
@@ -130,18 +231,38 @@
     <w:p>
       <w:pPr>
         <w:pStyle w:val="Normal"/>
-      </w:pPr>
-      <w:r>
-        <w:rPr/>
-      </w:r>
-      <w:r/>
-    </w:p>
-    <w:p>
-      <w:pPr>
-        <w:pStyle w:val="Normal"/>
-      </w:pPr>
-      <w:r>
-        <w:rPr/>
+        <w:rPr>
+          <w:sz w:val="24"/>
+          <w:sz w:val="24"/>
+          <w:szCs w:val="24"/>
+          <w:rFonts w:ascii="Arial" w:hAnsi="Arial" w:eastAsia="Verdana" w:cs="Verdana"/>
+          <w:color w:val="000000"/>
+          <w:lang w:val="it-IT" w:eastAsia="it-IT" w:bidi="ar-SA"/>
+        </w:rPr>
+      </w:pPr>
+      <w:r>
+        <w:rPr>
+          <w:rFonts w:ascii="Arial" w:hAnsi="Arial"/>
+        </w:rPr>
+      </w:r>
+      <w:r/>
+    </w:p>
+    <w:p>
+      <w:pPr>
+        <w:pStyle w:val="Normal"/>
+        <w:rPr>
+          <w:sz w:val="24"/>
+          <w:sz w:val="24"/>
+          <w:szCs w:val="24"/>
+          <w:rFonts w:ascii="Arial" w:hAnsi="Arial" w:eastAsia="Verdana" w:cs="Verdana"/>
+          <w:color w:val="000000"/>
+          <w:lang w:val="it-IT" w:eastAsia="it-IT" w:bidi="ar-SA"/>
+        </w:rPr>
+      </w:pPr>
+      <w:r>
+        <w:rPr>
+          <w:rFonts w:ascii="Arial" w:hAnsi="Arial"/>
+        </w:rPr>
         <w:t>Assumiamo che chi crea il progetto è il suo PM, e per poterlo creare l'utente deve essere in possesso di una chiave univoca fornita fisicamente dal responsabile IT / capo. Questa parte di generazione della chiave univoca non verrà modellata in quanto non è obiettivo principale del progetto. Si supporrà quindi che quando nel sistema si avvierà la creazione di un nuovo progetto verrà richiesta la chiave e da quel momento in poi quell'utente diverrà PM per quel progetto.</w:t>
       </w:r>
       <w:r/>
@@ -149,33 +270,56 @@
     <w:p>
       <w:pPr>
         <w:pStyle w:val="Normal"/>
-      </w:pPr>
-      <w:r>
-        <w:rPr/>
-      </w:r>
-      <w:r/>
-    </w:p>
-    <w:p>
-      <w:pPr>
-        <w:pStyle w:val="Normal"/>
-      </w:pPr>
-      <w:r>
-        <w:rPr/>
-      </w:r>
-      <w:r/>
-    </w:p>
-    <w:p>
-      <w:pPr>
-        <w:pStyle w:val="Normal"/>
-      </w:pPr>
-      <w:r>
-        <w:rPr>
+        <w:rPr>
+          <w:sz w:val="24"/>
+          <w:sz w:val="24"/>
+          <w:szCs w:val="24"/>
+          <w:rFonts w:ascii="Arial" w:hAnsi="Arial" w:eastAsia="Verdana" w:cs="Verdana"/>
+          <w:color w:val="000000"/>
+          <w:lang w:val="it-IT" w:eastAsia="it-IT" w:bidi="ar-SA"/>
+        </w:rPr>
+      </w:pPr>
+      <w:r>
+        <w:rPr>
+          <w:rFonts w:ascii="Arial" w:hAnsi="Arial"/>
+        </w:rPr>
+      </w:r>
+      <w:r/>
+    </w:p>
+    <w:p>
+      <w:pPr>
+        <w:pStyle w:val="Normal"/>
+        <w:rPr>
+          <w:sz w:val="24"/>
+          <w:sz w:val="24"/>
+          <w:szCs w:val="24"/>
+          <w:rFonts w:ascii="Arial" w:hAnsi="Arial" w:eastAsia="Verdana" w:cs="Verdana"/>
+          <w:color w:val="000000"/>
+          <w:lang w:val="it-IT" w:eastAsia="it-IT" w:bidi="ar-SA"/>
+        </w:rPr>
+      </w:pPr>
+      <w:r>
+        <w:rPr>
+          <w:rFonts w:ascii="Arial" w:hAnsi="Arial"/>
+        </w:rPr>
+      </w:r>
+      <w:r/>
+    </w:p>
+    <w:p>
+      <w:pPr>
+        <w:pStyle w:val="Normal"/>
+      </w:pPr>
+      <w:r>
+        <w:rPr>
+          <w:rFonts w:ascii="Arial" w:hAnsi="Arial"/>
           <w:b/>
         </w:rPr>
         <w:t>05/02</w:t>
       </w:r>
       <w:r>
-        <w:rPr/>
+        <w:rPr>
+          <w:rFonts w:ascii="Arial" w:hAnsi="Arial"/>
+        </w:rPr>
         <w:t xml:space="preserve"> Tundo, Pigazzini</w:t>
       </w:r>
       <w:r/>
@@ -183,9 +327,19 @@
     <w:p>
       <w:pPr>
         <w:pStyle w:val="Normal"/>
-      </w:pPr>
-      <w:r>
-        <w:rPr/>
+        <w:rPr>
+          <w:sz w:val="24"/>
+          <w:sz w:val="24"/>
+          <w:szCs w:val="24"/>
+          <w:rFonts w:ascii="Arial" w:hAnsi="Arial" w:eastAsia="Verdana" w:cs="Verdana"/>
+          <w:color w:val="000000"/>
+          <w:lang w:val="it-IT" w:eastAsia="it-IT" w:bidi="ar-SA"/>
+        </w:rPr>
+      </w:pPr>
+      <w:r>
+        <w:rPr>
+          <w:rFonts w:ascii="Arial" w:hAnsi="Arial"/>
+        </w:rPr>
       </w:r>
       <w:r/>
     </w:p>
@@ -197,10 +351,19 @@
           <w:numId w:val="1"/>
         </w:numPr>
         <w:ind w:hanging="360"/>
-        <w:rPr/>
-      </w:pPr>
-      <w:r>
-        <w:rPr/>
+        <w:rPr>
+          <w:sz w:val="24"/>
+          <w:sz w:val="24"/>
+          <w:szCs w:val="24"/>
+          <w:rFonts w:ascii="Arial" w:hAnsi="Arial" w:eastAsia="Verdana" w:cs="Verdana"/>
+          <w:color w:val="000000"/>
+          <w:lang w:val="it-IT" w:eastAsia="it-IT" w:bidi="ar-SA"/>
+        </w:rPr>
+      </w:pPr>
+      <w:r>
+        <w:rPr>
+          <w:rFonts w:ascii="Arial" w:hAnsi="Arial"/>
+        </w:rPr>
         <w:t>Caso d’uso dettagliato Create Project</w:t>
       </w:r>
       <w:r/>
@@ -216,25 +379,31 @@
       </w:pPr>
       <w:r>
         <w:rPr>
+          <w:rFonts w:ascii="Arial" w:hAnsi="Arial"/>
           <w:i/>
           <w:u w:val="single"/>
         </w:rPr>
         <w:t>Problema</w:t>
       </w:r>
       <w:r>
-        <w:rPr/>
+        <w:rPr>
+          <w:rFonts w:ascii="Arial" w:hAnsi="Arial"/>
+        </w:rPr>
         <w:t>: una persona può essere implicata contemporaneamente nello sviluppo di due o più progetti.</w:t>
         <w:br/>
       </w:r>
       <w:r>
         <w:rPr>
+          <w:rFonts w:ascii="Arial" w:hAnsi="Arial"/>
           <w:i/>
           <w:u w:val="single"/>
         </w:rPr>
         <w:t>Soluzione</w:t>
       </w:r>
       <w:r>
-        <w:rPr/>
+        <w:rPr>
+          <w:rFonts w:ascii="Arial" w:hAnsi="Arial"/>
+        </w:rPr>
         <w:t>: Ad una persona possono essere assegnati più task ma non sovrapposti nel tempo (tempoInizioTask2 &gt; tempoFineTask1).</w:t>
         <w:br/>
         <w:t>Inoltre per poter effettuare i calcoli sulle durate, la gestione dei ritardi ecc si assume che una persona lavora 8 ore al giorno per 5 giorni a settimana (40 ore settimanali), quindi si usa come unità di tempo l’ora.</w:t>
@@ -253,10 +422,19 @@
           <w:numId w:val="1"/>
         </w:numPr>
         <w:ind w:hanging="360"/>
-        <w:rPr/>
-      </w:pPr>
-      <w:r>
-        <w:rPr/>
+        <w:rPr>
+          <w:sz w:val="24"/>
+          <w:sz w:val="24"/>
+          <w:szCs w:val="24"/>
+          <w:rFonts w:ascii="Arial" w:hAnsi="Arial" w:eastAsia="Verdana" w:cs="Verdana"/>
+          <w:color w:val="000000"/>
+          <w:lang w:val="it-IT" w:eastAsia="it-IT" w:bidi="ar-SA"/>
+        </w:rPr>
+      </w:pPr>
+      <w:r>
+        <w:rPr>
+          <w:rFonts w:ascii="Arial" w:hAnsi="Arial"/>
+        </w:rPr>
         <w:t>Si è deciso di categorizzare gli utenti. Ora PM, Senior e Junior sono sottoclassi della classe Utente definite in questo modo: un utente PM può assumere ruolo di PM per un  progetto, e ruolo di Supervisor per uno stage; un utente Senior può assumere ruolo di Supervisor per uno stage e ruolo di Developer per un task; un utente Junior può assumere solamente ruolo di Developer per un task.</w:t>
         <w:br/>
       </w:r>
@@ -268,12 +446,15 @@
       </w:pPr>
       <w:r>
         <w:rPr>
+          <w:rFonts w:ascii="Arial" w:hAnsi="Arial"/>
           <w:b/>
         </w:rPr>
         <w:t>08/02</w:t>
       </w:r>
       <w:r>
-        <w:rPr/>
+        <w:rPr>
+          <w:rFonts w:ascii="Arial" w:hAnsi="Arial"/>
+        </w:rPr>
         <w:t xml:space="preserve"> Tundo, Pigazzini</w:t>
       </w:r>
       <w:r/>
@@ -281,9 +462,19 @@
     <w:p>
       <w:pPr>
         <w:pStyle w:val="Normal"/>
-      </w:pPr>
-      <w:r>
-        <w:rPr/>
+        <w:rPr>
+          <w:sz w:val="24"/>
+          <w:sz w:val="24"/>
+          <w:szCs w:val="24"/>
+          <w:rFonts w:ascii="Arial" w:hAnsi="Arial" w:eastAsia="Verdana" w:cs="Verdana"/>
+          <w:color w:val="000000"/>
+          <w:lang w:val="it-IT" w:eastAsia="it-IT" w:bidi="ar-SA"/>
+        </w:rPr>
+      </w:pPr>
+      <w:r>
+        <w:rPr>
+          <w:rFonts w:ascii="Arial" w:hAnsi="Arial"/>
+        </w:rPr>
       </w:r>
       <w:r/>
     </w:p>
@@ -294,10 +485,19 @@
           <w:ilvl w:val="0"/>
           <w:numId w:val="3"/>
         </w:numPr>
-        <w:rPr/>
-      </w:pPr>
-      <w:r>
-        <w:rPr/>
+        <w:rPr>
+          <w:sz w:val="24"/>
+          <w:sz w:val="24"/>
+          <w:szCs w:val="24"/>
+          <w:rFonts w:ascii="Arial" w:hAnsi="Arial" w:eastAsia="Verdana" w:cs="Verdana"/>
+          <w:color w:val="000000"/>
+          <w:lang w:val="it-IT" w:eastAsia="it-IT" w:bidi="ar-SA"/>
+        </w:rPr>
+      </w:pPr>
+      <w:r>
+        <w:rPr>
+          <w:rFonts w:ascii="Arial" w:hAnsi="Arial"/>
+        </w:rPr>
         <w:t>Definizione dei commenti brevi ai singoli casi d’uso. Inizio definizione dettagliata del caso d’uso ManageProject</w:t>
       </w:r>
       <w:r/>
@@ -309,10 +509,19 @@
           <w:ilvl w:val="0"/>
           <w:numId w:val="3"/>
         </w:numPr>
-        <w:rPr/>
-      </w:pPr>
-      <w:r>
-        <w:rPr/>
+        <w:rPr>
+          <w:sz w:val="24"/>
+          <w:sz w:val="24"/>
+          <w:szCs w:val="24"/>
+          <w:rFonts w:ascii="Arial" w:hAnsi="Arial" w:eastAsia="Verdana" w:cs="Verdana"/>
+          <w:color w:val="000000"/>
+          <w:lang w:val="it-IT" w:eastAsia="it-IT" w:bidi="ar-SA"/>
+        </w:rPr>
+      </w:pPr>
+      <w:r>
+        <w:rPr>
+          <w:rFonts w:ascii="Arial" w:hAnsi="Arial"/>
+        </w:rPr>
         <w:t>I task possono essere sovrapposti e questo è possibile grazie al calcolo descritto più avanti.</w:t>
       </w:r>
       <w:r/>
@@ -324,10 +533,19 @@
           <w:ilvl w:val="0"/>
           <w:numId w:val="3"/>
         </w:numPr>
-        <w:rPr/>
-      </w:pPr>
-      <w:r>
-        <w:rPr/>
+        <w:rPr>
+          <w:sz w:val="24"/>
+          <w:sz w:val="24"/>
+          <w:szCs w:val="24"/>
+          <w:rFonts w:ascii="Arial" w:hAnsi="Arial" w:eastAsia="Verdana" w:cs="Verdana"/>
+          <w:color w:val="000000"/>
+          <w:lang w:val="it-IT" w:eastAsia="it-IT" w:bidi="ar-SA"/>
+        </w:rPr>
+      </w:pPr>
+      <w:r>
+        <w:rPr>
+          <w:rFonts w:ascii="Arial" w:hAnsi="Arial"/>
+        </w:rPr>
         <w:t>Raffinamento Domain Model</w:t>
       </w:r>
       <w:r/>
@@ -342,13 +560,16 @@
       </w:pPr>
       <w:r>
         <w:rPr>
+          <w:rFonts w:ascii="Arial" w:hAnsi="Arial"/>
           <w:b/>
           <w:bCs/>
         </w:rPr>
         <w:t>Proposta calcolo disponibilità risorsa umana</w:t>
       </w:r>
       <w:r>
-        <w:rPr/>
+        <w:rPr>
+          <w:rFonts w:ascii="Arial" w:hAnsi="Arial"/>
+        </w:rPr>
         <w:t>:</w:t>
       </w:r>
       <w:r/>
@@ -360,10 +581,19 @@
           <w:ilvl w:val="1"/>
           <w:numId w:val="3"/>
         </w:numPr>
-        <w:rPr/>
-      </w:pPr>
-      <w:r>
-        <w:rPr/>
+        <w:rPr>
+          <w:sz w:val="24"/>
+          <w:sz w:val="24"/>
+          <w:szCs w:val="24"/>
+          <w:rFonts w:ascii="Arial" w:hAnsi="Arial" w:eastAsia="Verdana" w:cs="Verdana"/>
+          <w:color w:val="000000"/>
+          <w:lang w:val="it-IT" w:eastAsia="it-IT" w:bidi="ar-SA"/>
+        </w:rPr>
+      </w:pPr>
+      <w:r>
+        <w:rPr>
+          <w:rFonts w:ascii="Arial" w:hAnsi="Arial"/>
+        </w:rPr>
         <w:t>il supervisor crea i task, con una certa durata (data inizio – data fine)</w:t>
       </w:r>
       <w:r/>
@@ -375,10 +605,19 @@
           <w:ilvl w:val="1"/>
           <w:numId w:val="3"/>
         </w:numPr>
-        <w:rPr/>
-      </w:pPr>
-      <w:r>
-        <w:rPr/>
+        <w:rPr>
+          <w:sz w:val="24"/>
+          <w:sz w:val="24"/>
+          <w:szCs w:val="24"/>
+          <w:rFonts w:ascii="Arial" w:hAnsi="Arial" w:eastAsia="Verdana" w:cs="Verdana"/>
+          <w:color w:val="000000"/>
+          <w:lang w:val="it-IT" w:eastAsia="it-IT" w:bidi="ar-SA"/>
+        </w:rPr>
+      </w:pPr>
+      <w:r>
+        <w:rPr>
+          <w:rFonts w:ascii="Arial" w:hAnsi="Arial"/>
+        </w:rPr>
         <w:t>decide la quantità di persone per portare a termine il task</w:t>
       </w:r>
       <w:r/>
@@ -392,18 +631,23 @@
         </w:numPr>
       </w:pPr>
       <w:r>
-        <w:rPr/>
+        <w:rPr>
+          <w:rFonts w:ascii="Arial" w:hAnsi="Arial"/>
+        </w:rPr>
         <w:t xml:space="preserve">il sistema calcola il numero di ore richiesto per persona per il task in considerazione (es.: </w:t>
       </w:r>
       <w:r>
         <w:rPr>
+          <w:rFonts w:ascii="Arial" w:hAnsi="Arial"/>
           <w:i/>
           <w:iCs/>
         </w:rPr>
         <w:t>oreRichiesteAPersona = numeroGiorniLavorativi*8 / numeroPersone</w:t>
       </w:r>
       <w:r>
-        <w:rPr/>
+        <w:rPr>
+          <w:rFonts w:ascii="Arial" w:hAnsi="Arial"/>
+        </w:rPr>
         <w:t>)</w:t>
       </w:r>
       <w:r/>
@@ -415,10 +659,19 @@
           <w:ilvl w:val="1"/>
           <w:numId w:val="3"/>
         </w:numPr>
-        <w:rPr/>
-      </w:pPr>
-      <w:r>
-        <w:rPr/>
+        <w:rPr>
+          <w:sz w:val="24"/>
+          <w:sz w:val="24"/>
+          <w:szCs w:val="24"/>
+          <w:rFonts w:ascii="Arial" w:hAnsi="Arial" w:eastAsia="Verdana" w:cs="Verdana"/>
+          <w:color w:val="000000"/>
+          <w:lang w:val="it-IT" w:eastAsia="it-IT" w:bidi="ar-SA"/>
+        </w:rPr>
+      </w:pPr>
+      <w:r>
+        <w:rPr>
+          <w:rFonts w:ascii="Arial" w:hAnsi="Arial"/>
+        </w:rPr>
         <w:t>il sistema calcola se una certa persona è disponibile:</w:t>
       </w:r>
       <w:r/>
@@ -434,6 +687,7 @@
       </w:pPr>
       <w:r>
         <w:rPr>
+          <w:rFonts w:ascii="Arial" w:hAnsi="Arial"/>
           <w:i/>
           <w:iCs/>
         </w:rPr>
@@ -447,13 +701,16 @@
       </w:pPr>
       <w:r>
         <w:rPr>
+          <w:rFonts w:ascii="Arial" w:hAnsi="Arial"/>
           <w:i/>
           <w:iCs/>
         </w:rPr>
         <w:t>oreDisponibiliPeriodo = (totaleOreLavorativeCopertaTasks – oreRichiesteAltriTasks</w:t>
       </w:r>
       <w:r>
-        <w:rPr/>
+        <w:rPr>
+          <w:rFonts w:ascii="Arial" w:hAnsi="Arial"/>
+        </w:rPr>
         <w:t>)</w:t>
       </w:r>
       <w:r/>
@@ -463,18 +720,23 @@
         <w:pStyle w:val="Normal"/>
       </w:pPr>
       <w:r>
-        <w:rPr/>
+        <w:rPr>
+          <w:rFonts w:ascii="Arial" w:hAnsi="Arial"/>
+        </w:rPr>
         <w:t xml:space="preserve">se </w:t>
       </w:r>
       <w:r>
         <w:rPr>
+          <w:rFonts w:ascii="Arial" w:hAnsi="Arial"/>
           <w:i/>
           <w:iCs/>
         </w:rPr>
         <w:t>oreDisponibiliPeriodo &gt;= oreRichiesteAPersona</w:t>
       </w:r>
       <w:r>
-        <w:rPr/>
+        <w:rPr>
+          <w:rFonts w:ascii="Arial" w:hAnsi="Arial"/>
+        </w:rPr>
         <w:t xml:space="preserve"> allora posso assegnare quel task alla persona in considerazione.</w:t>
       </w:r>
       <w:r/>
@@ -489,13 +751,16 @@
       </w:pPr>
       <w:r>
         <w:rPr>
+          <w:rFonts w:ascii="Arial" w:hAnsi="Arial"/>
           <w:b/>
           <w:bCs/>
         </w:rPr>
         <w:t>Proposta calcolo completamento task:</w:t>
       </w:r>
       <w:r>
-        <w:rPr/>
+        <w:rPr>
+          <w:rFonts w:ascii="Arial" w:hAnsi="Arial"/>
+        </w:rPr>
         <w:t xml:space="preserve"> booleano nel task e classe associativa che tiene traccia di chi ha completato la sua parte di task. Quando tutti gli sviluppatori di un task hanno settato il booleano della classe associativa, allora il booleano del task viene settato a TRUE.</w:t>
       </w:r>
       <w:r/>
@@ -503,9 +768,19 @@
     <w:p>
       <w:pPr>
         <w:pStyle w:val="Normal"/>
-      </w:pPr>
-      <w:r>
-        <w:rPr/>
+        <w:rPr>
+          <w:sz w:val="24"/>
+          <w:sz w:val="24"/>
+          <w:szCs w:val="24"/>
+          <w:rFonts w:ascii="Arial" w:hAnsi="Arial" w:eastAsia="Verdana" w:cs="Verdana"/>
+          <w:color w:val="000000"/>
+          <w:lang w:val="it-IT" w:eastAsia="it-IT" w:bidi="ar-SA"/>
+        </w:rPr>
+      </w:pPr>
+      <w:r>
+        <w:rPr>
+          <w:rFonts w:ascii="Arial" w:hAnsi="Arial"/>
+        </w:rPr>
         <w:t>Un task quindi è o completo al 100% o non completo.</w:t>
       </w:r>
       <w:r/>
@@ -520,6 +795,7 @@
       </w:pPr>
       <w:r>
         <w:rPr>
+          <w:rFonts w:ascii="Arial" w:hAnsi="Arial"/>
           <w:b/>
           <w:bCs/>
         </w:rPr>
@@ -530,9 +806,19 @@
     <w:p>
       <w:pPr>
         <w:pStyle w:val="Normal"/>
-      </w:pPr>
-      <w:r>
-        <w:rPr/>
+        <w:rPr>
+          <w:sz w:val="24"/>
+          <w:sz w:val="24"/>
+          <w:szCs w:val="24"/>
+          <w:rFonts w:ascii="Arial" w:hAnsi="Arial" w:eastAsia="Verdana" w:cs="Verdana"/>
+          <w:color w:val="000000"/>
+          <w:lang w:val="it-IT" w:eastAsia="it-IT" w:bidi="ar-SA"/>
+        </w:rPr>
+      </w:pPr>
+      <w:r>
+        <w:rPr>
+          <w:rFonts w:ascii="Arial" w:hAnsi="Arial"/>
+        </w:rPr>
         <w:t>Ogni task che compone il progetto ha un'influenza differente sulla percentuale totale a seconda del rapporto fra la sua durata e quella totale dello stage.</w:t>
       </w:r>
       <w:r/>
@@ -548,6 +834,7 @@
       </w:pPr>
       <w:r>
         <w:rPr>
+          <w:rFonts w:ascii="Arial" w:hAnsi="Arial"/>
           <w:i/>
           <w:iCs/>
         </w:rPr>
@@ -558,9 +845,19 @@
     <w:p>
       <w:pPr>
         <w:pStyle w:val="Normal"/>
-      </w:pPr>
-      <w:r>
-        <w:rPr/>
+        <w:rPr>
+          <w:sz w:val="24"/>
+          <w:sz w:val="24"/>
+          <w:szCs w:val="24"/>
+          <w:rFonts w:ascii="Arial" w:hAnsi="Arial" w:eastAsia="Verdana" w:cs="Verdana"/>
+          <w:color w:val="000000"/>
+          <w:lang w:val="it-IT" w:eastAsia="it-IT" w:bidi="ar-SA"/>
+        </w:rPr>
+      </w:pPr>
+      <w:r>
+        <w:rPr>
+          <w:rFonts w:ascii="Arial" w:hAnsi="Arial"/>
+        </w:rPr>
         <w:t>Esempio: durataStage(10 giorni lavorativi), composto da 3 task, rispettivamente di 5, 3 e 2 giorni lavorativi.</w:t>
       </w:r>
       <w:r/>
@@ -568,9 +865,19 @@
     <w:p>
       <w:pPr>
         <w:pStyle w:val="Normal"/>
-      </w:pPr>
-      <w:r>
-        <w:rPr/>
+        <w:rPr>
+          <w:sz w:val="24"/>
+          <w:sz w:val="24"/>
+          <w:szCs w:val="24"/>
+          <w:rFonts w:ascii="Arial" w:hAnsi="Arial" w:eastAsia="Verdana" w:cs="Verdana"/>
+          <w:color w:val="000000"/>
+          <w:lang w:val="it-IT" w:eastAsia="it-IT" w:bidi="ar-SA"/>
+        </w:rPr>
+      </w:pPr>
+      <w:r>
+        <w:rPr>
+          <w:rFonts w:ascii="Arial" w:hAnsi="Arial"/>
+        </w:rPr>
         <w:t>Quando, per esempio, il primo task viene settato come completo la percentuale di completamento dello stage diventerà 50% e così via...</w:t>
       </w:r>
       <w:r/>
@@ -590,6 +897,7 @@
       </w:pPr>
       <w:r>
         <w:rPr>
+          <w:rFonts w:ascii="Arial" w:hAnsi="Arial"/>
           <w:b/>
           <w:bCs/>
         </w:rPr>
@@ -600,9 +908,19 @@
     <w:p>
       <w:pPr>
         <w:pStyle w:val="Normal"/>
-      </w:pPr>
-      <w:r>
-        <w:rPr/>
+        <w:rPr>
+          <w:sz w:val="24"/>
+          <w:sz w:val="24"/>
+          <w:szCs w:val="24"/>
+          <w:rFonts w:ascii="Arial" w:hAnsi="Arial" w:eastAsia="Verdana" w:cs="Verdana"/>
+          <w:color w:val="000000"/>
+          <w:lang w:val="it-IT" w:eastAsia="it-IT" w:bidi="ar-SA"/>
+        </w:rPr>
+      </w:pPr>
+      <w:r>
+        <w:rPr>
+          <w:rFonts w:ascii="Arial" w:hAnsi="Arial"/>
+        </w:rPr>
         <w:t>Stessa idea del calcolo completamento stage (task → stage, stage → project).</w:t>
       </w:r>
       <w:r/>
@@ -614,10 +932,19 @@
           <w:ilvl w:val="0"/>
           <w:numId w:val="3"/>
         </w:numPr>
-        <w:rPr/>
-      </w:pPr>
-      <w:r>
-        <w:rPr/>
+        <w:rPr>
+          <w:sz w:val="24"/>
+          <w:sz w:val="24"/>
+          <w:szCs w:val="24"/>
+          <w:rFonts w:ascii="Arial" w:hAnsi="Arial" w:eastAsia="Verdana" w:cs="Verdana"/>
+          <w:color w:val="000000"/>
+          <w:lang w:val="it-IT" w:eastAsia="it-IT" w:bidi="ar-SA"/>
+        </w:rPr>
+      </w:pPr>
+      <w:r>
+        <w:rPr>
+          <w:rFonts w:ascii="Arial" w:hAnsi="Arial"/>
+        </w:rPr>
         <w:t>Anche il ruolo di supervisor e pm “consuma” il tempo giornaliero disponibile. Sarebbe opportuno poter impostare da un file di configurazione quante ore sottrarre per le seguenti attività:</w:t>
       </w:r>
       <w:r/>
@@ -629,10 +956,19 @@
           <w:ilvl w:val="1"/>
           <w:numId w:val="3"/>
         </w:numPr>
-        <w:rPr/>
-      </w:pPr>
-      <w:r>
-        <w:rPr/>
+        <w:rPr>
+          <w:sz w:val="24"/>
+          <w:sz w:val="24"/>
+          <w:szCs w:val="24"/>
+          <w:rFonts w:ascii="Arial" w:hAnsi="Arial" w:eastAsia="Verdana" w:cs="Verdana"/>
+          <w:color w:val="000000"/>
+          <w:lang w:val="it-IT" w:eastAsia="it-IT" w:bidi="ar-SA"/>
+        </w:rPr>
+      </w:pPr>
+      <w:r>
+        <w:rPr>
+          <w:rFonts w:ascii="Arial" w:hAnsi="Arial"/>
+        </w:rPr>
         <w:t>project manager (ad esempio 4 ore al giorno per progetto)</w:t>
       </w:r>
       <w:r/>
@@ -644,10 +980,19 @@
           <w:ilvl w:val="1"/>
           <w:numId w:val="3"/>
         </w:numPr>
-        <w:rPr/>
-      </w:pPr>
-      <w:r>
-        <w:rPr/>
+        <w:rPr>
+          <w:sz w:val="24"/>
+          <w:sz w:val="24"/>
+          <w:szCs w:val="24"/>
+          <w:rFonts w:ascii="Arial" w:hAnsi="Arial" w:eastAsia="Verdana" w:cs="Verdana"/>
+          <w:color w:val="000000"/>
+          <w:lang w:val="it-IT" w:eastAsia="it-IT" w:bidi="ar-SA"/>
+        </w:rPr>
+      </w:pPr>
+      <w:r>
+        <w:rPr>
+          <w:rFonts w:ascii="Arial" w:hAnsi="Arial"/>
+        </w:rPr>
         <w:t>supervisor (ad esempio 2 ore al giorno per stage)</w:t>
       </w:r>
       <w:r/>
@@ -655,24 +1000,37 @@
     <w:p>
       <w:pPr>
         <w:pStyle w:val="Normal"/>
-      </w:pPr>
-      <w:r>
-        <w:rPr/>
-      </w:r>
-      <w:r/>
-    </w:p>
-    <w:p>
-      <w:pPr>
-        <w:pStyle w:val="Normal"/>
-      </w:pPr>
-      <w:r>
-        <w:rPr>
+        <w:rPr>
+          <w:sz w:val="24"/>
+          <w:sz w:val="24"/>
+          <w:szCs w:val="24"/>
+          <w:rFonts w:ascii="Arial" w:hAnsi="Arial" w:eastAsia="Verdana" w:cs="Verdana"/>
+          <w:color w:val="000000"/>
+          <w:lang w:val="it-IT" w:eastAsia="it-IT" w:bidi="ar-SA"/>
+        </w:rPr>
+      </w:pPr>
+      <w:r>
+        <w:rPr>
+          <w:rFonts w:ascii="Arial" w:hAnsi="Arial"/>
+        </w:rPr>
+      </w:r>
+      <w:r/>
+    </w:p>
+    <w:p>
+      <w:pPr>
+        <w:pStyle w:val="Normal"/>
+      </w:pPr>
+      <w:r>
+        <w:rPr>
+          <w:rFonts w:ascii="Arial" w:hAnsi="Arial"/>
           <w:b/>
         </w:rPr>
         <w:t>09/02</w:t>
       </w:r>
       <w:r>
-        <w:rPr/>
+        <w:rPr>
+          <w:rFonts w:ascii="Arial" w:hAnsi="Arial"/>
+        </w:rPr>
         <w:t xml:space="preserve"> – Nava, Pigazzini, Tundo</w:t>
       </w:r>
       <w:r/>
@@ -680,9 +1038,19 @@
     <w:p>
       <w:pPr>
         <w:pStyle w:val="Normal"/>
-      </w:pPr>
-      <w:r>
-        <w:rPr/>
+        <w:rPr>
+          <w:sz w:val="24"/>
+          <w:sz w:val="24"/>
+          <w:szCs w:val="24"/>
+          <w:rFonts w:ascii="Arial" w:hAnsi="Arial" w:eastAsia="Verdana" w:cs="Verdana"/>
+          <w:color w:val="000000"/>
+          <w:lang w:val="it-IT" w:eastAsia="it-IT" w:bidi="ar-SA"/>
+        </w:rPr>
+      </w:pPr>
+      <w:r>
+        <w:rPr>
+          <w:rFonts w:ascii="Arial" w:hAnsi="Arial"/>
+        </w:rPr>
       </w:r>
       <w:r/>
     </w:p>
@@ -695,17 +1063,22 @@
         </w:numPr>
       </w:pPr>
       <w:r>
-        <w:rPr/>
+        <w:rPr>
+          <w:rFonts w:ascii="Arial" w:hAnsi="Arial"/>
+        </w:rPr>
         <w:t xml:space="preserve">Correzione del </w:t>
       </w:r>
       <w:r>
         <w:rPr>
+          <w:rFonts w:ascii="Arial" w:hAnsi="Arial"/>
           <w:b/>
         </w:rPr>
         <w:t>calcolo disponibilità risorse umane</w:t>
       </w:r>
       <w:r>
-        <w:rPr/>
+        <w:rPr>
+          <w:rFonts w:ascii="Arial" w:hAnsi="Arial"/>
+        </w:rPr>
         <w:t>:</w:t>
       </w:r>
       <w:r/>
@@ -720,17 +1093,21 @@
       </w:pPr>
       <w:r>
         <w:rPr>
+          <w:rFonts w:ascii="Arial" w:hAnsi="Arial"/>
           <w:i/>
           <w:iCs/>
         </w:rPr>
         <w:t>oreDisponibiliPeriodo = [(totaleOreLavorativeCopertaTasks – oreRichiesteAltriTasks</w:t>
       </w:r>
       <w:r>
-        <w:rPr/>
+        <w:rPr>
+          <w:rFonts w:ascii="Arial" w:hAnsi="Arial"/>
+        </w:rPr>
         <w:t>)</w:t>
       </w:r>
       <w:r>
         <w:rPr>
+          <w:rFonts w:ascii="Arial" w:hAnsi="Arial"/>
           <w:i/>
         </w:rPr>
         <w:t xml:space="preserve"> – </w:t>
@@ -739,6 +1116,7 @@
       <w:bookmarkEnd w:id="0"/>
       <w:r>
         <w:rPr>
+          <w:rFonts w:ascii="Arial" w:hAnsi="Arial"/>
           <w:i/>
         </w:rPr>
         <w:t>8*differenzaDateInizioTasks]</w:t>
@@ -760,6 +1138,7 @@
       </w:pPr>
       <w:r>
         <w:rPr>
+          <w:rFonts w:ascii="Arial" w:hAnsi="Arial"/>
           <w:i w:val="false"/>
           <w:iCs w:val="false"/>
         </w:rPr>
@@ -782,6 +1161,7 @@
       </w:pPr>
       <w:r>
         <w:rPr>
+          <w:rFonts w:ascii="Arial" w:hAnsi="Arial"/>
           <w:i w:val="false"/>
           <w:iCs w:val="false"/>
         </w:rPr>
@@ -804,6 +1184,7 @@
       </w:pPr>
       <w:r>
         <w:rPr>
+          <w:rFonts w:ascii="Arial" w:hAnsi="Arial"/>
           <w:i w:val="false"/>
           <w:iCs w:val="false"/>
         </w:rPr>
@@ -821,6 +1202,7 @@
       </w:pPr>
       <w:r>
         <w:rPr>
+          <w:rFonts w:ascii="Arial" w:hAnsi="Arial"/>
           <w:b/>
           <w:bCs/>
           <w:i w:val="false"/>
@@ -840,6 +1222,7 @@
       </w:pPr>
       <w:r>
         <w:rPr>
+          <w:rFonts w:ascii="Arial" w:hAnsi="Arial"/>
           <w:b w:val="false"/>
           <w:bCs w:val="false"/>
           <w:i w:val="false"/>
@@ -859,6 +1242,7 @@
       </w:pPr>
       <w:r>
         <w:rPr>
+          <w:rFonts w:ascii="Arial" w:hAnsi="Arial"/>
           <w:b w:val="false"/>
           <w:bCs w:val="false"/>
           <w:i w:val="false"/>
@@ -878,6 +1262,7 @@
       </w:pPr>
       <w:r>
         <w:rPr>
+          <w:rFonts w:ascii="Arial" w:hAnsi="Arial"/>
           <w:b w:val="false"/>
           <w:bCs w:val="false"/>
           <w:i w:val="false"/>
@@ -897,6 +1282,7 @@
       </w:pPr>
       <w:r>
         <w:rPr>
+          <w:rFonts w:ascii="Arial" w:hAnsi="Arial"/>
           <w:b w:val="false"/>
           <w:bCs w:val="false"/>
           <w:i w:val="false"/>
@@ -916,6 +1302,7 @@
       </w:pPr>
       <w:r>
         <w:rPr>
+          <w:rFonts w:ascii="Arial" w:hAnsi="Arial"/>
           <w:b w:val="false"/>
           <w:bCs w:val="false"/>
           <w:i w:val="false"/>
@@ -935,6 +1322,7 @@
       </w:pPr>
       <w:r>
         <w:rPr>
+          <w:rFonts w:ascii="Arial" w:hAnsi="Arial"/>
           <w:b w:val="false"/>
           <w:bCs w:val="false"/>
           <w:i w:val="false"/>
@@ -954,6 +1342,7 @@
       </w:pPr>
       <w:r>
         <w:rPr>
+          <w:rFonts w:ascii="Arial" w:hAnsi="Arial"/>
           <w:b w:val="false"/>
           <w:bCs w:val="false"/>
           <w:i w:val="false"/>
@@ -963,6 +1352,7 @@
       </w:r>
       <w:r>
         <w:rPr>
+          <w:rFonts w:ascii="Arial" w:hAnsi="Arial"/>
           <w:b/>
           <w:bCs/>
           <w:i w:val="false"/>
@@ -979,107 +1369,378 @@
           <w:ilvl w:val="0"/>
           <w:numId w:val="0"/>
         </w:numPr>
-      </w:pPr>
-      <w:r>
-        <w:rPr>
+        <w:ind w:left="720" w:hanging="0"/>
+      </w:pPr>
+      <w:r>
+        <w:rPr>
+          <w:rFonts w:ascii="Arial" w:hAnsi="Arial"/>
           <w:b w:val="false"/>
           <w:bCs w:val="false"/>
           <w:i w:val="false"/>
           <w:iCs w:val="false"/>
         </w:rPr>
-        <w:t>Un progetto un'insieme di “aree di interesse” tramite le quali viene catalogato. In questo modo posso risalire grazie a questi “metadati” ai clienti che hanno fatto richiesta di progetti simili ed anche i progetti stessi. Quindi ad esempio:</w:t>
-      </w:r>
-      <w:r/>
-    </w:p>
-    <w:p>
-      <w:pPr>
-        <w:pStyle w:val="ListParagraph"/>
-        <w:numPr>
-          <w:ilvl w:val="1"/>
-          <w:numId w:val="4"/>
-        </w:numPr>
-      </w:pPr>
-      <w:r>
-        <w:rPr>
+        <w:t xml:space="preserve">Un progetto </w:t>
+      </w:r>
+      <w:r>
+        <w:rPr>
+          <w:rFonts w:ascii="Arial" w:hAnsi="Arial"/>
           <w:b w:val="false"/>
           <w:bCs w:val="false"/>
           <w:i w:val="false"/>
           <w:iCs w:val="false"/>
         </w:rPr>
-        <w:t>Ricerca di clienti: inserisco delle aree di interesse e il sistema restituisce tutti i clienti con i relativi progetti che fanno parte di quell'area.</w:t>
-      </w:r>
-      <w:r/>
-    </w:p>
-    <w:p>
-      <w:pPr>
-        <w:pStyle w:val="ListParagraph"/>
-        <w:numPr>
-          <w:ilvl w:val="1"/>
-          <w:numId w:val="4"/>
-        </w:numPr>
-      </w:pPr>
-      <w:r>
-        <w:rPr>
+        <w:t>possiede</w:t>
+      </w:r>
+      <w:r>
+        <w:rPr>
+          <w:rFonts w:ascii="Arial" w:hAnsi="Arial"/>
           <w:b w:val="false"/>
           <w:bCs w:val="false"/>
           <w:i w:val="false"/>
           <w:iCs w:val="false"/>
         </w:rPr>
+        <w:t xml:space="preserve"> un insieme di “aree di interesse” tramite le quali viene catalogato. In questo modo posso risalire grazie a questi “metadati” ai clienti che hanno fatto richiesta di progetti simili ed anche i progetti stessi. Quindi ad esempio:</w:t>
+      </w:r>
+      <w:r/>
+    </w:p>
+    <w:p>
+      <w:pPr>
+        <w:pStyle w:val="ListParagraph"/>
+        <w:numPr>
+          <w:ilvl w:val="1"/>
+          <w:numId w:val="4"/>
+        </w:numPr>
+      </w:pPr>
+      <w:r>
+        <w:rPr>
+          <w:rFonts w:ascii="Arial" w:hAnsi="Arial"/>
+          <w:b w:val="false"/>
+          <w:bCs w:val="false"/>
+          <w:i w:val="false"/>
+          <w:iCs w:val="false"/>
+        </w:rPr>
+        <w:t>Ricerca di clienti: inserisco delle aree di interesse e il sistema restituisce tutti i clienti con i relativi progetti che fanno parte di quell'area.</w:t>
+      </w:r>
+      <w:r/>
+    </w:p>
+    <w:p>
+      <w:pPr>
+        <w:pStyle w:val="ListParagraph"/>
+        <w:numPr>
+          <w:ilvl w:val="1"/>
+          <w:numId w:val="4"/>
+        </w:numPr>
+      </w:pPr>
+      <w:r>
+        <w:rPr>
+          <w:rFonts w:ascii="Arial" w:hAnsi="Arial"/>
+          <w:b w:val="false"/>
+          <w:bCs w:val="false"/>
+          <w:i w:val="false"/>
+          <w:iCs w:val="false"/>
+        </w:rPr>
         <w:t>Ricerca di progetti: inserisco delle aree di interesse ed il sistema restituisce tutti i progetti simili.</w:t>
       </w:r>
       <w:r/>
     </w:p>
     <w:p>
       <w:pPr>
-        <w:pStyle w:val="Normal"/>
-      </w:pPr>
-      <w:r>
-        <w:rPr/>
-      </w:r>
-      <w:r/>
-    </w:p>
-    <w:p>
-      <w:pPr>
-        <w:pStyle w:val="Normal"/>
-      </w:pPr>
-      <w:r>
-        <w:rPr/>
-      </w:r>
-      <w:r/>
-    </w:p>
-    <w:p>
-      <w:pPr>
-        <w:pStyle w:val="Normal"/>
-      </w:pPr>
-      <w:r>
-        <w:rPr/>
-      </w:r>
-      <w:r/>
-    </w:p>
-    <w:p>
-      <w:pPr>
-        <w:pStyle w:val="Normal"/>
-      </w:pPr>
-      <w:r>
-        <w:rPr/>
-      </w:r>
-      <w:r/>
-    </w:p>
-    <w:p>
-      <w:pPr>
-        <w:pStyle w:val="Normal"/>
-      </w:pPr>
-      <w:r>
-        <w:rPr/>
-      </w:r>
-      <w:r/>
-    </w:p>
-    <w:p>
-      <w:pPr>
-        <w:pStyle w:val="Normal"/>
-      </w:pPr>
-      <w:r>
-        <w:rPr/>
+        <w:pStyle w:val="ListParagraph"/>
+        <w:rPr>
+          <w:sz w:val="24"/>
+          <w:sz w:val="24"/>
+          <w:szCs w:val="24"/>
+          <w:rFonts w:ascii="Arial" w:hAnsi="Arial" w:eastAsia="Verdana" w:cs="Verdana"/>
+          <w:color w:val="000000"/>
+          <w:lang w:val="it-IT" w:eastAsia="it-IT" w:bidi="ar-SA"/>
+        </w:rPr>
+      </w:pPr>
+      <w:r>
+        <w:rPr>
+          <w:rFonts w:ascii="Arial" w:hAnsi="Arial"/>
+        </w:rPr>
+      </w:r>
+      <w:r/>
+    </w:p>
+    <w:p>
+      <w:pPr>
+        <w:pStyle w:val="ListParagraph"/>
+        <w:ind w:hanging="0"/>
+      </w:pPr>
+      <w:r>
+        <w:rPr>
+          <w:rFonts w:ascii="Arial" w:hAnsi="Arial"/>
+          <w:b/>
+          <w:bCs/>
+          <w:i w:val="false"/>
+          <w:iCs w:val="false"/>
+        </w:rPr>
+        <w:t>10/02</w:t>
+      </w:r>
+      <w:r>
+        <w:rPr>
+          <w:rFonts w:ascii="Arial" w:hAnsi="Arial"/>
+          <w:b w:val="false"/>
+          <w:bCs w:val="false"/>
+          <w:i w:val="false"/>
+          <w:iCs w:val="false"/>
+        </w:rPr>
+        <w:t xml:space="preserve"> - Vazzola, Tundo, Pigazzini</w:t>
+      </w:r>
+      <w:r/>
+    </w:p>
+    <w:p>
+      <w:pPr>
+        <w:pStyle w:val="ListParagraph"/>
+        <w:ind w:hanging="0"/>
+        <w:rPr>
+          <w:sz w:val="24"/>
+          <w:sz w:val="24"/>
+          <w:szCs w:val="24"/>
+          <w:rFonts w:ascii="Arial" w:hAnsi="Arial" w:eastAsia="Verdana" w:cs="Verdana"/>
+          <w:color w:val="000000"/>
+          <w:lang w:val="it-IT" w:eastAsia="it-IT" w:bidi="ar-SA"/>
+        </w:rPr>
+      </w:pPr>
+      <w:r>
+        <w:rPr>
+          <w:rFonts w:ascii="Arial" w:hAnsi="Arial"/>
+        </w:rPr>
+      </w:r>
+      <w:r/>
+    </w:p>
+    <w:p>
+      <w:pPr>
+        <w:pStyle w:val="ListParagraph"/>
+        <w:numPr>
+          <w:ilvl w:val="0"/>
+          <w:numId w:val="5"/>
+        </w:numPr>
+      </w:pPr>
+      <w:r>
+        <w:rPr>
+          <w:rFonts w:ascii="Arial" w:hAnsi="Arial"/>
+          <w:b w:val="false"/>
+          <w:bCs w:val="false"/>
+          <w:i w:val="false"/>
+          <w:iCs w:val="false"/>
+        </w:rPr>
+        <w:t>Raffinamento Domain Model</w:t>
+      </w:r>
+      <w:r/>
+    </w:p>
+    <w:p>
+      <w:pPr>
+        <w:pStyle w:val="ListParagraph"/>
+        <w:numPr>
+          <w:ilvl w:val="0"/>
+          <w:numId w:val="5"/>
+        </w:numPr>
+      </w:pPr>
+      <w:r>
+        <w:rPr>
+          <w:rFonts w:ascii="Arial" w:hAnsi="Arial"/>
+          <w:b w:val="false"/>
+          <w:bCs w:val="false"/>
+          <w:i w:val="false"/>
+          <w:iCs w:val="false"/>
+        </w:rPr>
+        <w:t>Raffinamento Use Case Diagram</w:t>
+      </w:r>
+      <w:r/>
+    </w:p>
+    <w:p>
+      <w:pPr>
+        <w:pStyle w:val="ListParagraph"/>
+        <w:numPr>
+          <w:ilvl w:val="0"/>
+          <w:numId w:val="5"/>
+        </w:numPr>
+      </w:pPr>
+      <w:r>
+        <w:rPr>
+          <w:rFonts w:ascii="Arial" w:hAnsi="Arial"/>
+          <w:b w:val="false"/>
+          <w:bCs w:val="false"/>
+          <w:i w:val="false"/>
+          <w:iCs w:val="false"/>
+        </w:rPr>
+        <w:t>Scrittura casi d'uso informali</w:t>
+      </w:r>
+      <w:r>
+        <w:rPr>
+          <w:rFonts w:ascii="Arial" w:hAnsi="Arial"/>
+          <w:b w:val="false"/>
+          <w:bCs w:val="false"/>
+          <w:i w:val="false"/>
+          <w:iCs w:val="false"/>
+        </w:rPr>
+        <w:t>(manca Project Tracking perché probabilmente verrà cambiato o comunque diviso in più casi d'uso)</w:t>
+      </w:r>
+      <w:r/>
+    </w:p>
+    <w:p>
+      <w:pPr>
+        <w:pStyle w:val="ListParagraph"/>
+        <w:numPr>
+          <w:ilvl w:val="0"/>
+          <w:numId w:val="5"/>
+        </w:numPr>
+      </w:pPr>
+      <w:r>
+        <w:rPr>
+          <w:rFonts w:ascii="Arial" w:hAnsi="Arial"/>
+          <w:b w:val="false"/>
+          <w:bCs w:val="false"/>
+          <w:i w:val="false"/>
+          <w:iCs w:val="false"/>
+        </w:rPr>
+        <w:t>Raffinamento Create Project Use Case</w:t>
+      </w:r>
+      <w:r/>
+    </w:p>
+    <w:p>
+      <w:pPr>
+        <w:pStyle w:val="ListParagraph"/>
+        <w:numPr>
+          <w:ilvl w:val="0"/>
+          <w:numId w:val="5"/>
+        </w:numPr>
+      </w:pPr>
+      <w:r>
+        <w:rPr>
+          <w:rFonts w:ascii="Arial" w:hAnsi="Arial"/>
+          <w:b w:val="false"/>
+          <w:bCs w:val="false"/>
+          <w:i w:val="false"/>
+          <w:iCs w:val="false"/>
+        </w:rPr>
+        <w:t>C</w:t>
+      </w:r>
+      <w:r>
+        <w:rPr>
+          <w:rFonts w:ascii="Arial" w:hAnsi="Arial"/>
+          <w:b w:val="false"/>
+          <w:bCs w:val="false"/>
+          <w:i w:val="false"/>
+          <w:iCs w:val="false"/>
+        </w:rPr>
+        <w:t>reate Project SSD</w:t>
+      </w:r>
+      <w:r/>
+    </w:p>
+    <w:p>
+      <w:pPr>
+        <w:pStyle w:val="ListParagraph"/>
+        <w:numPr>
+          <w:ilvl w:val="0"/>
+          <w:numId w:val="5"/>
+        </w:numPr>
+      </w:pPr>
+      <w:r>
+        <w:rPr>
+          <w:rFonts w:ascii="Arial" w:hAnsi="Arial"/>
+          <w:b w:val="false"/>
+          <w:bCs w:val="false"/>
+          <w:i w:val="false"/>
+          <w:iCs w:val="false"/>
+        </w:rPr>
+        <w:t>Inizio Caso d'uso dettagliato Manage Stage (mancano estensioni, in particolare controllare l'assegnazione della risorse umane!!!!!)</w:t>
+      </w:r>
+      <w:r/>
+    </w:p>
+    <w:p>
+      <w:pPr>
+        <w:pStyle w:val="Normal"/>
+        <w:rPr>
+          <w:sz w:val="24"/>
+          <w:sz w:val="24"/>
+          <w:szCs w:val="24"/>
+          <w:rFonts w:ascii="Arial" w:hAnsi="Arial" w:eastAsia="Verdana" w:cs="Verdana"/>
+          <w:color w:val="000000"/>
+          <w:lang w:val="it-IT" w:eastAsia="it-IT" w:bidi="ar-SA"/>
+        </w:rPr>
+      </w:pPr>
+      <w:r>
+        <w:rPr>
+          <w:rFonts w:ascii="Arial" w:hAnsi="Arial"/>
+        </w:rPr>
+      </w:r>
+      <w:r/>
+    </w:p>
+    <w:p>
+      <w:pPr>
+        <w:pStyle w:val="Normal"/>
+        <w:rPr>
+          <w:sz w:val="24"/>
+          <w:sz w:val="24"/>
+          <w:szCs w:val="24"/>
+          <w:rFonts w:ascii="Arial" w:hAnsi="Arial" w:eastAsia="Verdana" w:cs="Verdana"/>
+          <w:color w:val="000000"/>
+          <w:lang w:val="it-IT" w:eastAsia="it-IT" w:bidi="ar-SA"/>
+        </w:rPr>
+      </w:pPr>
+      <w:r>
+        <w:rPr>
+          <w:rFonts w:ascii="Arial" w:hAnsi="Arial"/>
+        </w:rPr>
+      </w:r>
+      <w:r/>
+    </w:p>
+    <w:p>
+      <w:pPr>
+        <w:pStyle w:val="Normal"/>
+        <w:rPr>
+          <w:sz w:val="24"/>
+          <w:sz w:val="24"/>
+          <w:szCs w:val="24"/>
+          <w:rFonts w:ascii="Arial" w:hAnsi="Arial" w:eastAsia="Verdana" w:cs="Verdana"/>
+          <w:color w:val="000000"/>
+          <w:lang w:val="it-IT" w:eastAsia="it-IT" w:bidi="ar-SA"/>
+        </w:rPr>
+      </w:pPr>
+      <w:r>
+        <w:rPr>
+          <w:rFonts w:ascii="Arial" w:hAnsi="Arial"/>
+        </w:rPr>
+      </w:r>
+      <w:r/>
+    </w:p>
+    <w:p>
+      <w:pPr>
+        <w:pStyle w:val="Normal"/>
+        <w:rPr>
+          <w:sz w:val="24"/>
+          <w:sz w:val="24"/>
+          <w:szCs w:val="24"/>
+          <w:rFonts w:ascii="Arial" w:hAnsi="Arial" w:eastAsia="Verdana" w:cs="Verdana"/>
+          <w:color w:val="000000"/>
+          <w:lang w:val="it-IT" w:eastAsia="it-IT" w:bidi="ar-SA"/>
+        </w:rPr>
+      </w:pPr>
+      <w:r>
+        <w:rPr>
+          <w:rFonts w:ascii="Arial" w:hAnsi="Arial"/>
+        </w:rPr>
+      </w:r>
+      <w:r/>
+    </w:p>
+    <w:p>
+      <w:pPr>
+        <w:pStyle w:val="Normal"/>
+        <w:rPr>
+          <w:sz w:val="24"/>
+          <w:sz w:val="24"/>
+          <w:szCs w:val="24"/>
+          <w:rFonts w:ascii="Arial" w:hAnsi="Arial" w:eastAsia="Verdana" w:cs="Verdana"/>
+          <w:color w:val="000000"/>
+          <w:lang w:val="it-IT" w:eastAsia="it-IT" w:bidi="ar-SA"/>
+        </w:rPr>
+      </w:pPr>
+      <w:r>
+        <w:rPr>
+          <w:rFonts w:ascii="Arial" w:hAnsi="Arial"/>
+        </w:rPr>
       </w:r>
       <w:r/>
     </w:p>
@@ -1685,6 +2346,143 @@
   <w:abstractNum w:abstractNumId="5">
     <w:lvl w:ilvl="0">
       <w:start w:val="1"/>
+      <w:numFmt w:val="bullet"/>
+      <w:lvlText w:val=""/>
+      <w:lvlJc w:val="left"/>
+      <w:pPr>
+        <w:tabs>
+          <w:tab w:val="num" w:pos="720"/>
+        </w:tabs>
+        <w:ind w:left="720" w:hanging="360"/>
+      </w:pPr>
+      <w:rPr>
+        <w:rFonts w:ascii="Symbol" w:hAnsi="Symbol" w:cs="Symbol" w:hint="default"/>
+      </w:rPr>
+    </w:lvl>
+    <w:lvl w:ilvl="1">
+      <w:start w:val="1"/>
+      <w:numFmt w:val="bullet"/>
+      <w:lvlText w:val="◦"/>
+      <w:lvlJc w:val="left"/>
+      <w:pPr>
+        <w:tabs>
+          <w:tab w:val="num" w:pos="1080"/>
+        </w:tabs>
+        <w:ind w:left="1080" w:hanging="360"/>
+      </w:pPr>
+      <w:rPr>
+        <w:rFonts w:ascii="OpenSymbol" w:hAnsi="OpenSymbol" w:cs="OpenSymbol" w:hint="default"/>
+      </w:rPr>
+    </w:lvl>
+    <w:lvl w:ilvl="2">
+      <w:start w:val="1"/>
+      <w:numFmt w:val="bullet"/>
+      <w:lvlText w:val="▪"/>
+      <w:lvlJc w:val="left"/>
+      <w:pPr>
+        <w:tabs>
+          <w:tab w:val="num" w:pos="1440"/>
+        </w:tabs>
+        <w:ind w:left="1440" w:hanging="360"/>
+      </w:pPr>
+      <w:rPr>
+        <w:rFonts w:ascii="OpenSymbol" w:hAnsi="OpenSymbol" w:cs="OpenSymbol" w:hint="default"/>
+      </w:rPr>
+    </w:lvl>
+    <w:lvl w:ilvl="3">
+      <w:start w:val="1"/>
+      <w:numFmt w:val="bullet"/>
+      <w:lvlText w:val=""/>
+      <w:lvlJc w:val="left"/>
+      <w:pPr>
+        <w:tabs>
+          <w:tab w:val="num" w:pos="1800"/>
+        </w:tabs>
+        <w:ind w:left="1800" w:hanging="360"/>
+      </w:pPr>
+      <w:rPr>
+        <w:rFonts w:ascii="Symbol" w:hAnsi="Symbol" w:cs="Symbol" w:hint="default"/>
+      </w:rPr>
+    </w:lvl>
+    <w:lvl w:ilvl="4">
+      <w:start w:val="1"/>
+      <w:numFmt w:val="bullet"/>
+      <w:lvlText w:val="◦"/>
+      <w:lvlJc w:val="left"/>
+      <w:pPr>
+        <w:tabs>
+          <w:tab w:val="num" w:pos="2160"/>
+        </w:tabs>
+        <w:ind w:left="2160" w:hanging="360"/>
+      </w:pPr>
+      <w:rPr>
+        <w:rFonts w:ascii="OpenSymbol" w:hAnsi="OpenSymbol" w:cs="OpenSymbol" w:hint="default"/>
+      </w:rPr>
+    </w:lvl>
+    <w:lvl w:ilvl="5">
+      <w:start w:val="1"/>
+      <w:numFmt w:val="bullet"/>
+      <w:lvlText w:val="▪"/>
+      <w:lvlJc w:val="left"/>
+      <w:pPr>
+        <w:tabs>
+          <w:tab w:val="num" w:pos="2520"/>
+        </w:tabs>
+        <w:ind w:left="2520" w:hanging="360"/>
+      </w:pPr>
+      <w:rPr>
+        <w:rFonts w:ascii="OpenSymbol" w:hAnsi="OpenSymbol" w:cs="OpenSymbol" w:hint="default"/>
+      </w:rPr>
+    </w:lvl>
+    <w:lvl w:ilvl="6">
+      <w:start w:val="1"/>
+      <w:numFmt w:val="bullet"/>
+      <w:lvlText w:val=""/>
+      <w:lvlJc w:val="left"/>
+      <w:pPr>
+        <w:tabs>
+          <w:tab w:val="num" w:pos="2880"/>
+        </w:tabs>
+        <w:ind w:left="2880" w:hanging="360"/>
+      </w:pPr>
+      <w:rPr>
+        <w:rFonts w:ascii="Symbol" w:hAnsi="Symbol" w:cs="Symbol" w:hint="default"/>
+      </w:rPr>
+    </w:lvl>
+    <w:lvl w:ilvl="7">
+      <w:start w:val="1"/>
+      <w:numFmt w:val="bullet"/>
+      <w:lvlText w:val="◦"/>
+      <w:lvlJc w:val="left"/>
+      <w:pPr>
+        <w:tabs>
+          <w:tab w:val="num" w:pos="3240"/>
+        </w:tabs>
+        <w:ind w:left="3240" w:hanging="360"/>
+      </w:pPr>
+      <w:rPr>
+        <w:rFonts w:ascii="OpenSymbol" w:hAnsi="OpenSymbol" w:cs="OpenSymbol" w:hint="default"/>
+      </w:rPr>
+    </w:lvl>
+    <w:lvl w:ilvl="8">
+      <w:start w:val="1"/>
+      <w:numFmt w:val="bullet"/>
+      <w:lvlText w:val="▪"/>
+      <w:lvlJc w:val="left"/>
+      <w:pPr>
+        <w:tabs>
+          <w:tab w:val="num" w:pos="3600"/>
+        </w:tabs>
+        <w:ind w:left="3600" w:hanging="360"/>
+      </w:pPr>
+      <w:rPr>
+        <w:rFonts w:ascii="OpenSymbol" w:hAnsi="OpenSymbol" w:cs="OpenSymbol" w:hint="default"/>
+      </w:rPr>
+    </w:lvl>
+  </w:abstractNum>
+  <w:abstractNum w:abstractNumId="6">
+    <w:lvl w:ilvl="0">
+      <w:start w:val="1"/>
       <w:numFmt w:val="none"/>
       <w:suff w:val="nothing"/>
       <w:lvlText w:val=""/>
@@ -1816,6 +2614,9 @@
   <w:num w:numId="5">
     <w:abstractNumId w:val="5"/>
   </w:num>
+  <w:num w:numId="6">
+    <w:abstractNumId w:val="6"/>
+  </w:num>
 </w:numbering>
 </file>
 
@@ -1826,7 +2627,6 @@
       <w:rPr>
         <w:rFonts w:ascii="Verdana" w:hAnsi="Verdana" w:eastAsia="Verdana" w:cs="Verdana"/>
         <w:color w:val="000000"/>
-        <w:sz w:val="24"/>
         <w:szCs w:val="24"/>
         <w:lang w:val="it-IT" w:eastAsia="it-IT" w:bidi="ar-SA"/>
       </w:rPr>
@@ -2178,6 +2978,69 @@
     <w:name w:val="ListLabel 9"/>
     <w:rPr>
       <w:rFonts w:cs="Courier New"/>
+    </w:rPr>
+  </w:style>
+  <w:style w:type="character" w:styleId="ListLabel10">
+    <w:name w:val="ListLabel 10"/>
+    <w:rPr>
+      <w:rFonts w:cs="Wingdings"/>
+      <w:u w:val="none"/>
+    </w:rPr>
+  </w:style>
+  <w:style w:type="character" w:styleId="ListLabel11">
+    <w:name w:val="ListLabel 11"/>
+    <w:rPr>
+      <w:rFonts w:cs="Wingdings 2"/>
+      <w:u w:val="none"/>
+    </w:rPr>
+  </w:style>
+  <w:style w:type="character" w:styleId="ListLabel12">
+    <w:name w:val="ListLabel 12"/>
+    <w:rPr>
+      <w:rFonts w:cs="OpenSymbol"/>
+      <w:u w:val="none"/>
+    </w:rPr>
+  </w:style>
+  <w:style w:type="character" w:styleId="ListLabel13">
+    <w:name w:val="ListLabel 13"/>
+    <w:rPr>
+      <w:rFonts w:cs="Verdana"/>
+      <w:b w:val="false"/>
+      <w:i w:val="false"/>
+      <w:caps w:val="false"/>
+      <w:smallCaps w:val="false"/>
+      <w:strike w:val="false"/>
+      <w:dstrike w:val="false"/>
+      <w:position w:val="0"/>
+      <w:sz w:val="20"/>
+      <w:sz w:val="20"/>
+      <w:szCs w:val="20"/>
+      <w:u w:val="none"/>
+      <w:vertAlign w:val="baseline"/>
+    </w:rPr>
+  </w:style>
+  <w:style w:type="character" w:styleId="ListLabel14">
+    <w:name w:val="ListLabel 14"/>
+    <w:rPr>
+      <w:rFonts w:cs="Symbol"/>
+    </w:rPr>
+  </w:style>
+  <w:style w:type="character" w:styleId="ListLabel15">
+    <w:name w:val="ListLabel 15"/>
+    <w:rPr>
+      <w:rFonts w:cs="OpenSymbol"/>
+    </w:rPr>
+  </w:style>
+  <w:style w:type="character" w:styleId="ListLabel16">
+    <w:name w:val="ListLabel 16"/>
+    <w:rPr>
+      <w:rFonts w:cs="Courier New"/>
+    </w:rPr>
+  </w:style>
+  <w:style w:type="character" w:styleId="ListLabel17">
+    <w:name w:val="ListLabel 17"/>
+    <w:rPr>
+      <w:rFonts w:cs="Wingdings"/>
     </w:rPr>
   </w:style>
   <w:style w:type="paragraph" w:styleId="Titolo">

</xml_diff>

<commit_message>
Updated use cases diagram moreover we discussed about human resources distribution
</commit_message>
<xml_diff>
--- a/Verbali.docx
+++ b/Verbali.docx
@@ -36,7 +36,11 @@
       </w:pPr>
       <w:r>
         <w:rPr>
-          <w:rFonts w:ascii="Arial" w:hAnsi="Arial"/>
+          <w:rFonts w:eastAsia="Verdana" w:cs="Verdana" w:ascii="Arial" w:hAnsi="Arial"/>
+          <w:color w:val="000000"/>
+          <w:sz w:val="24"/>
+          <w:szCs w:val="24"/>
+          <w:lang w:val="it-IT" w:eastAsia="it-IT" w:bidi="ar-SA"/>
         </w:rPr>
       </w:r>
       <w:r/>
@@ -75,7 +79,11 @@
       </w:pPr>
       <w:r>
         <w:rPr>
-          <w:rFonts w:ascii="Arial" w:hAnsi="Arial"/>
+          <w:rFonts w:eastAsia="Verdana" w:cs="Verdana" w:ascii="Arial" w:hAnsi="Arial"/>
+          <w:color w:val="000000"/>
+          <w:sz w:val="24"/>
+          <w:szCs w:val="24"/>
+          <w:lang w:val="it-IT" w:eastAsia="it-IT" w:bidi="ar-SA"/>
         </w:rPr>
       </w:r>
       <w:r/>
@@ -144,7 +152,11 @@
       </w:pPr>
       <w:r>
         <w:rPr>
-          <w:rFonts w:ascii="Arial" w:hAnsi="Arial"/>
+          <w:rFonts w:eastAsia="Verdana" w:cs="Verdana" w:ascii="Arial" w:hAnsi="Arial"/>
+          <w:color w:val="000000"/>
+          <w:sz w:val="24"/>
+          <w:szCs w:val="24"/>
+          <w:lang w:val="it-IT" w:eastAsia="it-IT" w:bidi="ar-SA"/>
         </w:rPr>
       </w:r>
       <w:r/>
@@ -183,7 +195,11 @@
       </w:pPr>
       <w:r>
         <w:rPr>
-          <w:rFonts w:ascii="Arial" w:hAnsi="Arial"/>
+          <w:rFonts w:eastAsia="Verdana" w:cs="Verdana" w:ascii="Arial" w:hAnsi="Arial"/>
+          <w:color w:val="000000"/>
+          <w:sz w:val="24"/>
+          <w:szCs w:val="24"/>
+          <w:lang w:val="it-IT" w:eastAsia="it-IT" w:bidi="ar-SA"/>
         </w:rPr>
       </w:r>
       <w:r/>
@@ -242,7 +258,11 @@
       </w:pPr>
       <w:r>
         <w:rPr>
-          <w:rFonts w:ascii="Arial" w:hAnsi="Arial"/>
+          <w:rFonts w:eastAsia="Verdana" w:cs="Verdana" w:ascii="Arial" w:hAnsi="Arial"/>
+          <w:color w:val="000000"/>
+          <w:sz w:val="24"/>
+          <w:szCs w:val="24"/>
+          <w:lang w:val="it-IT" w:eastAsia="it-IT" w:bidi="ar-SA"/>
         </w:rPr>
       </w:r>
       <w:r/>
@@ -281,26 +301,34 @@
       </w:pPr>
       <w:r>
         <w:rPr>
-          <w:rFonts w:ascii="Arial" w:hAnsi="Arial"/>
-        </w:rPr>
-      </w:r>
-      <w:r/>
-    </w:p>
-    <w:p>
-      <w:pPr>
-        <w:pStyle w:val="Normal"/>
-        <w:rPr>
-          <w:sz w:val="24"/>
-          <w:sz w:val="24"/>
-          <w:szCs w:val="24"/>
-          <w:rFonts w:ascii="Arial" w:hAnsi="Arial" w:eastAsia="Verdana" w:cs="Verdana"/>
-          <w:color w:val="000000"/>
-          <w:lang w:val="it-IT" w:eastAsia="it-IT" w:bidi="ar-SA"/>
-        </w:rPr>
-      </w:pPr>
-      <w:r>
-        <w:rPr>
-          <w:rFonts w:ascii="Arial" w:hAnsi="Arial"/>
+          <w:rFonts w:eastAsia="Verdana" w:cs="Verdana" w:ascii="Arial" w:hAnsi="Arial"/>
+          <w:color w:val="000000"/>
+          <w:sz w:val="24"/>
+          <w:szCs w:val="24"/>
+          <w:lang w:val="it-IT" w:eastAsia="it-IT" w:bidi="ar-SA"/>
+        </w:rPr>
+      </w:r>
+      <w:r/>
+    </w:p>
+    <w:p>
+      <w:pPr>
+        <w:pStyle w:val="Normal"/>
+        <w:rPr>
+          <w:sz w:val="24"/>
+          <w:sz w:val="24"/>
+          <w:szCs w:val="24"/>
+          <w:rFonts w:ascii="Arial" w:hAnsi="Arial" w:eastAsia="Verdana" w:cs="Verdana"/>
+          <w:color w:val="000000"/>
+          <w:lang w:val="it-IT" w:eastAsia="it-IT" w:bidi="ar-SA"/>
+        </w:rPr>
+      </w:pPr>
+      <w:r>
+        <w:rPr>
+          <w:rFonts w:eastAsia="Verdana" w:cs="Verdana" w:ascii="Arial" w:hAnsi="Arial"/>
+          <w:color w:val="000000"/>
+          <w:sz w:val="24"/>
+          <w:szCs w:val="24"/>
+          <w:lang w:val="it-IT" w:eastAsia="it-IT" w:bidi="ar-SA"/>
         </w:rPr>
       </w:r>
       <w:r/>
@@ -338,7 +366,11 @@
       </w:pPr>
       <w:r>
         <w:rPr>
-          <w:rFonts w:ascii="Arial" w:hAnsi="Arial"/>
+          <w:rFonts w:eastAsia="Verdana" w:cs="Verdana" w:ascii="Arial" w:hAnsi="Arial"/>
+          <w:color w:val="000000"/>
+          <w:sz w:val="24"/>
+          <w:szCs w:val="24"/>
+          <w:lang w:val="it-IT" w:eastAsia="it-IT" w:bidi="ar-SA"/>
         </w:rPr>
       </w:r>
       <w:r/>
@@ -473,7 +505,11 @@
       </w:pPr>
       <w:r>
         <w:rPr>
-          <w:rFonts w:ascii="Arial" w:hAnsi="Arial"/>
+          <w:rFonts w:eastAsia="Verdana" w:cs="Verdana" w:ascii="Arial" w:hAnsi="Arial"/>
+          <w:color w:val="000000"/>
+          <w:sz w:val="24"/>
+          <w:szCs w:val="24"/>
+          <w:lang w:val="it-IT" w:eastAsia="it-IT" w:bidi="ar-SA"/>
         </w:rPr>
       </w:r>
       <w:r/>
@@ -1011,7 +1047,11 @@
       </w:pPr>
       <w:r>
         <w:rPr>
-          <w:rFonts w:ascii="Arial" w:hAnsi="Arial"/>
+          <w:rFonts w:eastAsia="Verdana" w:cs="Verdana" w:ascii="Arial" w:hAnsi="Arial"/>
+          <w:color w:val="000000"/>
+          <w:sz w:val="24"/>
+          <w:szCs w:val="24"/>
+          <w:lang w:val="it-IT" w:eastAsia="it-IT" w:bidi="ar-SA"/>
         </w:rPr>
       </w:r>
       <w:r/>
@@ -1049,7 +1089,11 @@
       </w:pPr>
       <w:r>
         <w:rPr>
-          <w:rFonts w:ascii="Arial" w:hAnsi="Arial"/>
+          <w:rFonts w:eastAsia="Verdana" w:cs="Verdana" w:ascii="Arial" w:hAnsi="Arial"/>
+          <w:color w:val="000000"/>
+          <w:sz w:val="24"/>
+          <w:szCs w:val="24"/>
+          <w:lang w:val="it-IT" w:eastAsia="it-IT" w:bidi="ar-SA"/>
         </w:rPr>
       </w:r>
       <w:r/>
@@ -1379,8 +1423,18 @@
           <w:i w:val="false"/>
           <w:iCs w:val="false"/>
         </w:rPr>
-        <w:t xml:space="preserve">Un progetto </w:t>
-      </w:r>
+        <w:t>Un progetto possiede un insieme di “aree di interesse” tramite le quali viene catalogato. In questo modo posso risalire grazie a questi “metadati” ai clienti che hanno fatto richiesta di progetti simili ed anche i progetti stessi. Quindi ad esempio:</w:t>
+      </w:r>
+      <w:r/>
+    </w:p>
+    <w:p>
+      <w:pPr>
+        <w:pStyle w:val="ListParagraph"/>
+        <w:numPr>
+          <w:ilvl w:val="1"/>
+          <w:numId w:val="4"/>
+        </w:numPr>
+      </w:pPr>
       <w:r>
         <w:rPr>
           <w:rFonts w:ascii="Arial" w:hAnsi="Arial"/>
@@ -1389,8 +1443,18 @@
           <w:i w:val="false"/>
           <w:iCs w:val="false"/>
         </w:rPr>
-        <w:t>possiede</w:t>
-      </w:r>
+        <w:t>Ricerca di clienti: inserisco delle aree di interesse e il sistema restituisce tutti i clienti con i relativi progetti che fanno parte di quell'area.</w:t>
+      </w:r>
+      <w:r/>
+    </w:p>
+    <w:p>
+      <w:pPr>
+        <w:pStyle w:val="ListParagraph"/>
+        <w:numPr>
+          <w:ilvl w:val="1"/>
+          <w:numId w:val="4"/>
+        </w:numPr>
+      </w:pPr>
       <w:r>
         <w:rPr>
           <w:rFonts w:ascii="Arial" w:hAnsi="Arial"/>
@@ -1399,18 +1463,48 @@
           <w:i w:val="false"/>
           <w:iCs w:val="false"/>
         </w:rPr>
-        <w:t xml:space="preserve"> un insieme di “aree di interesse” tramite le quali viene catalogato. In questo modo posso risalire grazie a questi “metadati” ai clienti che hanno fatto richiesta di progetti simili ed anche i progetti stessi. Quindi ad esempio:</w:t>
+        <w:t>Ricerca di progetti: inserisco delle aree di interesse ed il sistema restituisce tutti i progetti simili.</w:t>
       </w:r>
       <w:r/>
     </w:p>
     <w:p>
       <w:pPr>
         <w:pStyle w:val="ListParagraph"/>
-        <w:numPr>
-          <w:ilvl w:val="1"/>
-          <w:numId w:val="4"/>
-        </w:numPr>
-      </w:pPr>
+        <w:rPr>
+          <w:sz w:val="24"/>
+          <w:sz w:val="24"/>
+          <w:szCs w:val="24"/>
+          <w:rFonts w:ascii="Arial" w:hAnsi="Arial" w:eastAsia="Verdana" w:cs="Verdana"/>
+          <w:color w:val="000000"/>
+          <w:lang w:val="it-IT" w:eastAsia="it-IT" w:bidi="ar-SA"/>
+        </w:rPr>
+      </w:pPr>
+      <w:r>
+        <w:rPr>
+          <w:rFonts w:eastAsia="Verdana" w:cs="Verdana" w:ascii="Arial" w:hAnsi="Arial"/>
+          <w:color w:val="000000"/>
+          <w:sz w:val="24"/>
+          <w:szCs w:val="24"/>
+          <w:lang w:val="it-IT" w:eastAsia="it-IT" w:bidi="ar-SA"/>
+        </w:rPr>
+      </w:r>
+      <w:r/>
+    </w:p>
+    <w:p>
+      <w:pPr>
+        <w:pStyle w:val="ListParagraph"/>
+        <w:ind w:hanging="0"/>
+      </w:pPr>
+      <w:r>
+        <w:rPr>
+          <w:rFonts w:ascii="Arial" w:hAnsi="Arial"/>
+          <w:b/>
+          <w:bCs/>
+          <w:i w:val="false"/>
+          <w:iCs w:val="false"/>
+        </w:rPr>
+        <w:t>10/02</w:t>
+      </w:r>
       <w:r>
         <w:rPr>
           <w:rFonts w:ascii="Arial" w:hAnsi="Arial"/>
@@ -1419,16 +1513,40 @@
           <w:i w:val="false"/>
           <w:iCs w:val="false"/>
         </w:rPr>
-        <w:t>Ricerca di clienti: inserisco delle aree di interesse e il sistema restituisce tutti i clienti con i relativi progetti che fanno parte di quell'area.</w:t>
+        <w:t xml:space="preserve"> - Vazzola, Tundo, Pigazzini</w:t>
       </w:r>
       <w:r/>
     </w:p>
     <w:p>
       <w:pPr>
         <w:pStyle w:val="ListParagraph"/>
-        <w:numPr>
-          <w:ilvl w:val="1"/>
-          <w:numId w:val="4"/>
+        <w:ind w:left="720" w:hanging="0"/>
+        <w:rPr>
+          <w:sz w:val="24"/>
+          <w:sz w:val="24"/>
+          <w:szCs w:val="24"/>
+          <w:rFonts w:ascii="Arial" w:hAnsi="Arial" w:eastAsia="Verdana" w:cs="Verdana"/>
+          <w:color w:val="000000"/>
+          <w:lang w:val="it-IT" w:eastAsia="it-IT" w:bidi="ar-SA"/>
+        </w:rPr>
+      </w:pPr>
+      <w:r>
+        <w:rPr>
+          <w:rFonts w:eastAsia="Verdana" w:cs="Verdana" w:ascii="Arial" w:hAnsi="Arial"/>
+          <w:color w:val="000000"/>
+          <w:sz w:val="24"/>
+          <w:szCs w:val="24"/>
+          <w:lang w:val="it-IT" w:eastAsia="it-IT" w:bidi="ar-SA"/>
+        </w:rPr>
+      </w:r>
+      <w:r/>
+    </w:p>
+    <w:p>
+      <w:pPr>
+        <w:pStyle w:val="ListParagraph"/>
+        <w:numPr>
+          <w:ilvl w:val="0"/>
+          <w:numId w:val="5"/>
         </w:numPr>
       </w:pPr>
       <w:r>
@@ -1439,26 +1557,124 @@
           <w:i w:val="false"/>
           <w:iCs w:val="false"/>
         </w:rPr>
-        <w:t>Ricerca di progetti: inserisco delle aree di interesse ed il sistema restituisce tutti i progetti simili.</w:t>
+        <w:t>Raffinamento Domain Model</w:t>
       </w:r>
       <w:r/>
     </w:p>
     <w:p>
       <w:pPr>
         <w:pStyle w:val="ListParagraph"/>
-        <w:rPr>
-          <w:sz w:val="24"/>
-          <w:sz w:val="24"/>
-          <w:szCs w:val="24"/>
-          <w:rFonts w:ascii="Arial" w:hAnsi="Arial" w:eastAsia="Verdana" w:cs="Verdana"/>
-          <w:color w:val="000000"/>
-          <w:lang w:val="it-IT" w:eastAsia="it-IT" w:bidi="ar-SA"/>
-        </w:rPr>
-      </w:pPr>
-      <w:r>
-        <w:rPr>
-          <w:rFonts w:ascii="Arial" w:hAnsi="Arial"/>
-        </w:rPr>
+        <w:numPr>
+          <w:ilvl w:val="0"/>
+          <w:numId w:val="5"/>
+        </w:numPr>
+      </w:pPr>
+      <w:r>
+        <w:rPr>
+          <w:rFonts w:ascii="Arial" w:hAnsi="Arial"/>
+          <w:b w:val="false"/>
+          <w:bCs w:val="false"/>
+          <w:i w:val="false"/>
+          <w:iCs w:val="false"/>
+        </w:rPr>
+        <w:t>Raffinamento Use Case Diagram</w:t>
+      </w:r>
+      <w:r/>
+    </w:p>
+    <w:p>
+      <w:pPr>
+        <w:pStyle w:val="ListParagraph"/>
+        <w:numPr>
+          <w:ilvl w:val="0"/>
+          <w:numId w:val="5"/>
+        </w:numPr>
+      </w:pPr>
+      <w:r>
+        <w:rPr>
+          <w:rFonts w:ascii="Arial" w:hAnsi="Arial"/>
+          <w:b w:val="false"/>
+          <w:bCs w:val="false"/>
+          <w:i w:val="false"/>
+          <w:iCs w:val="false"/>
+        </w:rPr>
+        <w:t>Scrittura casi d'uso informali(manca Project Tracking perché probabilmente verrà cambiato o comunque diviso in più casi d'uso)</w:t>
+      </w:r>
+      <w:r/>
+    </w:p>
+    <w:p>
+      <w:pPr>
+        <w:pStyle w:val="ListParagraph"/>
+        <w:numPr>
+          <w:ilvl w:val="0"/>
+          <w:numId w:val="5"/>
+        </w:numPr>
+      </w:pPr>
+      <w:r>
+        <w:rPr>
+          <w:rFonts w:ascii="Arial" w:hAnsi="Arial"/>
+          <w:b w:val="false"/>
+          <w:bCs w:val="false"/>
+          <w:i w:val="false"/>
+          <w:iCs w:val="false"/>
+        </w:rPr>
+        <w:t>Raffinamento Create Project Use Case</w:t>
+      </w:r>
+      <w:r/>
+    </w:p>
+    <w:p>
+      <w:pPr>
+        <w:pStyle w:val="ListParagraph"/>
+        <w:numPr>
+          <w:ilvl w:val="0"/>
+          <w:numId w:val="5"/>
+        </w:numPr>
+      </w:pPr>
+      <w:r>
+        <w:rPr>
+          <w:rFonts w:ascii="Arial" w:hAnsi="Arial"/>
+          <w:b w:val="false"/>
+          <w:bCs w:val="false"/>
+          <w:i w:val="false"/>
+          <w:iCs w:val="false"/>
+        </w:rPr>
+        <w:t>Create Project SSD</w:t>
+      </w:r>
+      <w:r/>
+    </w:p>
+    <w:p>
+      <w:pPr>
+        <w:pStyle w:val="ListParagraph"/>
+        <w:numPr>
+          <w:ilvl w:val="0"/>
+          <w:numId w:val="5"/>
+        </w:numPr>
+      </w:pPr>
+      <w:r>
+        <w:rPr>
+          <w:rFonts w:ascii="Arial" w:hAnsi="Arial"/>
+          <w:b w:val="false"/>
+          <w:bCs w:val="false"/>
+          <w:i w:val="false"/>
+          <w:iCs w:val="false"/>
+        </w:rPr>
+        <w:t>Inizio Caso d'uso dettagliato Manage Stage (mancano estensioni, in particolare controllare l'assegnazione della risorse umane!!!!!)</w:t>
+      </w:r>
+      <w:r/>
+    </w:p>
+    <w:p>
+      <w:pPr>
+        <w:pStyle w:val="ListParagraph"/>
+        <w:rPr>
+          <w:sz w:val="24"/>
+          <w:sz w:val="24"/>
+          <w:szCs w:val="24"/>
+          <w:rFonts w:ascii="Verdana" w:hAnsi="Verdana" w:eastAsia="Verdana" w:cs="Verdana"/>
+          <w:color w:val="000000"/>
+          <w:lang w:val="it-IT" w:eastAsia="it-IT" w:bidi="ar-SA"/>
+        </w:rPr>
+      </w:pPr>
+      <w:r>
+        <w:rPr/>
       </w:r>
       <w:r/>
     </w:p>
@@ -1475,7 +1691,7 @@
           <w:i w:val="false"/>
           <w:iCs w:val="false"/>
         </w:rPr>
-        <w:t>10/02</w:t>
+        <w:t>11/02</w:t>
       </w:r>
       <w:r>
         <w:rPr>
@@ -1485,38 +1701,8 @@
           <w:i w:val="false"/>
           <w:iCs w:val="false"/>
         </w:rPr>
-        <w:t xml:space="preserve"> - Vazzola, Tundo, Pigazzini</w:t>
-      </w:r>
-      <w:r/>
-    </w:p>
-    <w:p>
-      <w:pPr>
-        <w:pStyle w:val="ListParagraph"/>
-        <w:ind w:hanging="0"/>
-        <w:rPr>
-          <w:sz w:val="24"/>
-          <w:sz w:val="24"/>
-          <w:szCs w:val="24"/>
-          <w:rFonts w:ascii="Arial" w:hAnsi="Arial" w:eastAsia="Verdana" w:cs="Verdana"/>
-          <w:color w:val="000000"/>
-          <w:lang w:val="it-IT" w:eastAsia="it-IT" w:bidi="ar-SA"/>
-        </w:rPr>
-      </w:pPr>
-      <w:r>
-        <w:rPr>
-          <w:rFonts w:ascii="Arial" w:hAnsi="Arial"/>
-        </w:rPr>
-      </w:r>
-      <w:r/>
-    </w:p>
-    <w:p>
-      <w:pPr>
-        <w:pStyle w:val="ListParagraph"/>
-        <w:numPr>
-          <w:ilvl w:val="0"/>
-          <w:numId w:val="5"/>
-        </w:numPr>
-      </w:pPr>
+        <w:t xml:space="preserve"> – Vazzola, Tundo, </w:t>
+      </w:r>
       <w:r>
         <w:rPr>
           <w:rFonts w:ascii="Arial" w:hAnsi="Arial"/>
@@ -1525,18 +1711,8 @@
           <w:i w:val="false"/>
           <w:iCs w:val="false"/>
         </w:rPr>
-        <w:t>Raffinamento Domain Model</w:t>
-      </w:r>
-      <w:r/>
-    </w:p>
-    <w:p>
-      <w:pPr>
-        <w:pStyle w:val="ListParagraph"/>
-        <w:numPr>
-          <w:ilvl w:val="0"/>
-          <w:numId w:val="5"/>
-        </w:numPr>
-      </w:pPr>
+        <w:t xml:space="preserve">Popescu, </w:t>
+      </w:r>
       <w:r>
         <w:rPr>
           <w:rFonts w:ascii="Arial" w:hAnsi="Arial"/>
@@ -1545,16 +1721,34 @@
           <w:i w:val="false"/>
           <w:iCs w:val="false"/>
         </w:rPr>
-        <w:t>Raffinamento Use Case Diagram</w:t>
+        <w:t xml:space="preserve">Pigazzini, Nava, </w:t>
       </w:r>
       <w:r/>
     </w:p>
     <w:p>
       <w:pPr>
         <w:pStyle w:val="ListParagraph"/>
+        <w:ind w:hanging="0"/>
+        <w:rPr>
+          <w:sz w:val="24"/>
+          <w:sz w:val="24"/>
+          <w:szCs w:val="24"/>
+          <w:rFonts w:ascii="Verdana" w:hAnsi="Verdana" w:eastAsia="Verdana" w:cs="Verdana"/>
+          <w:color w:val="000000"/>
+          <w:lang w:val="it-IT" w:eastAsia="it-IT" w:bidi="ar-SA"/>
+        </w:rPr>
+      </w:pPr>
+      <w:r>
+        <w:rPr/>
+      </w:r>
+      <w:r/>
+    </w:p>
+    <w:p>
+      <w:pPr>
+        <w:pStyle w:val="ListParagraph"/>
         <w:numPr>
           <w:ilvl w:val="0"/>
-          <w:numId w:val="5"/>
+          <w:numId w:val="6"/>
         </w:numPr>
       </w:pPr>
       <w:r>
@@ -1565,8 +1759,18 @@
           <w:i w:val="false"/>
           <w:iCs w:val="false"/>
         </w:rPr>
-        <w:t>Scrittura casi d'uso informali</w:t>
-      </w:r>
+        <w:t>Raffinamento Use Case Diagram</w:t>
+      </w:r>
+      <w:r/>
+    </w:p>
+    <w:p>
+      <w:pPr>
+        <w:pStyle w:val="ListParagraph"/>
+        <w:numPr>
+          <w:ilvl w:val="0"/>
+          <w:numId w:val="6"/>
+        </w:numPr>
+      </w:pPr>
       <w:r>
         <w:rPr>
           <w:rFonts w:ascii="Arial" w:hAnsi="Arial"/>
@@ -1575,7 +1779,7 @@
           <w:i w:val="false"/>
           <w:iCs w:val="false"/>
         </w:rPr>
-        <w:t>(manca Project Tracking perché probabilmente verrà cambiato o comunque diviso in più casi d'uso)</w:t>
+        <w:t>Discussione gestione ritardi, assegnazione risorse umane, ottimizzazione risorse</w:t>
       </w:r>
       <w:r/>
     </w:p>
@@ -1584,7 +1788,7 @@
         <w:pStyle w:val="ListParagraph"/>
         <w:numPr>
           <w:ilvl w:val="0"/>
-          <w:numId w:val="5"/>
+          <w:numId w:val="6"/>
         </w:numPr>
       </w:pPr>
       <w:r>
@@ -1595,152 +1799,116 @@
           <w:i w:val="false"/>
           <w:iCs w:val="false"/>
         </w:rPr>
-        <w:t>Raffinamento Create Project Use Case</w:t>
-      </w:r>
-      <w:r/>
-    </w:p>
-    <w:p>
-      <w:pPr>
-        <w:pStyle w:val="ListParagraph"/>
-        <w:numPr>
-          <w:ilvl w:val="0"/>
-          <w:numId w:val="5"/>
-        </w:numPr>
-      </w:pPr>
-      <w:r>
-        <w:rPr>
-          <w:rFonts w:ascii="Arial" w:hAnsi="Arial"/>
-          <w:b w:val="false"/>
-          <w:bCs w:val="false"/>
-          <w:i w:val="false"/>
-          <w:iCs w:val="false"/>
-        </w:rPr>
-        <w:t>C</w:t>
-      </w:r>
-      <w:r>
-        <w:rPr>
-          <w:rFonts w:ascii="Arial" w:hAnsi="Arial"/>
-          <w:b w:val="false"/>
-          <w:bCs w:val="false"/>
-          <w:i w:val="false"/>
-          <w:iCs w:val="false"/>
-        </w:rPr>
-        <w:t>reate Project SSD</w:t>
-      </w:r>
-      <w:r/>
-    </w:p>
-    <w:p>
-      <w:pPr>
-        <w:pStyle w:val="ListParagraph"/>
-        <w:numPr>
-          <w:ilvl w:val="0"/>
-          <w:numId w:val="5"/>
-        </w:numPr>
-      </w:pPr>
-      <w:r>
-        <w:rPr>
-          <w:rFonts w:ascii="Arial" w:hAnsi="Arial"/>
-          <w:b w:val="false"/>
-          <w:bCs w:val="false"/>
-          <w:i w:val="false"/>
-          <w:iCs w:val="false"/>
-        </w:rPr>
-        <w:t>Inizio Caso d'uso dettagliato Manage Stage (mancano estensioni, in particolare controllare l'assegnazione della risorse umane!!!!!)</w:t>
-      </w:r>
-      <w:r/>
-    </w:p>
-    <w:p>
-      <w:pPr>
-        <w:pStyle w:val="Normal"/>
-        <w:rPr>
-          <w:sz w:val="24"/>
-          <w:sz w:val="24"/>
-          <w:szCs w:val="24"/>
-          <w:rFonts w:ascii="Arial" w:hAnsi="Arial" w:eastAsia="Verdana" w:cs="Verdana"/>
-          <w:color w:val="000000"/>
-          <w:lang w:val="it-IT" w:eastAsia="it-IT" w:bidi="ar-SA"/>
-        </w:rPr>
-      </w:pPr>
-      <w:r>
-        <w:rPr>
-          <w:rFonts w:ascii="Arial" w:hAnsi="Arial"/>
-        </w:rPr>
-      </w:r>
-      <w:r/>
-    </w:p>
-    <w:p>
-      <w:pPr>
-        <w:pStyle w:val="Normal"/>
-        <w:rPr>
-          <w:sz w:val="24"/>
-          <w:sz w:val="24"/>
-          <w:szCs w:val="24"/>
-          <w:rFonts w:ascii="Arial" w:hAnsi="Arial" w:eastAsia="Verdana" w:cs="Verdana"/>
-          <w:color w:val="000000"/>
-          <w:lang w:val="it-IT" w:eastAsia="it-IT" w:bidi="ar-SA"/>
-        </w:rPr>
-      </w:pPr>
-      <w:r>
-        <w:rPr>
-          <w:rFonts w:ascii="Arial" w:hAnsi="Arial"/>
-        </w:rPr>
-      </w:r>
-      <w:r/>
-    </w:p>
-    <w:p>
-      <w:pPr>
-        <w:pStyle w:val="Normal"/>
-        <w:rPr>
-          <w:sz w:val="24"/>
-          <w:sz w:val="24"/>
-          <w:szCs w:val="24"/>
-          <w:rFonts w:ascii="Arial" w:hAnsi="Arial" w:eastAsia="Verdana" w:cs="Verdana"/>
-          <w:color w:val="000000"/>
-          <w:lang w:val="it-IT" w:eastAsia="it-IT" w:bidi="ar-SA"/>
-        </w:rPr>
-      </w:pPr>
-      <w:r>
-        <w:rPr>
-          <w:rFonts w:ascii="Arial" w:hAnsi="Arial"/>
-        </w:rPr>
-      </w:r>
-      <w:r/>
-    </w:p>
-    <w:p>
-      <w:pPr>
-        <w:pStyle w:val="Normal"/>
-        <w:rPr>
-          <w:sz w:val="24"/>
-          <w:sz w:val="24"/>
-          <w:szCs w:val="24"/>
-          <w:rFonts w:ascii="Arial" w:hAnsi="Arial" w:eastAsia="Verdana" w:cs="Verdana"/>
-          <w:color w:val="000000"/>
-          <w:lang w:val="it-IT" w:eastAsia="it-IT" w:bidi="ar-SA"/>
-        </w:rPr>
-      </w:pPr>
-      <w:r>
-        <w:rPr>
-          <w:rFonts w:ascii="Arial" w:hAnsi="Arial"/>
-        </w:rPr>
-      </w:r>
-      <w:r/>
-    </w:p>
-    <w:p>
-      <w:pPr>
-        <w:pStyle w:val="Normal"/>
-        <w:rPr>
-          <w:sz w:val="24"/>
-          <w:sz w:val="24"/>
-          <w:szCs w:val="24"/>
-          <w:rFonts w:ascii="Arial" w:hAnsi="Arial" w:eastAsia="Verdana" w:cs="Verdana"/>
-          <w:color w:val="000000"/>
-          <w:lang w:val="it-IT" w:eastAsia="it-IT" w:bidi="ar-SA"/>
-        </w:rPr>
-      </w:pPr>
-      <w:r>
-        <w:rPr>
-          <w:rFonts w:ascii="Arial" w:hAnsi="Arial"/>
-        </w:rPr>
+        <w:t>Continuazione ManageStage</w:t>
+      </w:r>
+      <w:r/>
+    </w:p>
+    <w:p>
+      <w:pPr>
+        <w:pStyle w:val="Normal"/>
+        <w:rPr>
+          <w:sz w:val="24"/>
+          <w:sz w:val="24"/>
+          <w:szCs w:val="24"/>
+          <w:rFonts w:ascii="Arial" w:hAnsi="Arial" w:eastAsia="Verdana" w:cs="Verdana"/>
+          <w:color w:val="000000"/>
+          <w:lang w:val="it-IT" w:eastAsia="it-IT" w:bidi="ar-SA"/>
+        </w:rPr>
+      </w:pPr>
+      <w:r>
+        <w:rPr>
+          <w:rFonts w:eastAsia="Verdana" w:cs="Verdana" w:ascii="Arial" w:hAnsi="Arial"/>
+          <w:color w:val="000000"/>
+          <w:sz w:val="24"/>
+          <w:szCs w:val="24"/>
+          <w:lang w:val="it-IT" w:eastAsia="it-IT" w:bidi="ar-SA"/>
+        </w:rPr>
+      </w:r>
+      <w:r/>
+    </w:p>
+    <w:p>
+      <w:pPr>
+        <w:pStyle w:val="Normal"/>
+        <w:rPr>
+          <w:sz w:val="24"/>
+          <w:sz w:val="24"/>
+          <w:szCs w:val="24"/>
+          <w:rFonts w:ascii="Arial" w:hAnsi="Arial" w:eastAsia="Verdana" w:cs="Verdana"/>
+          <w:color w:val="000000"/>
+          <w:lang w:val="it-IT" w:eastAsia="it-IT" w:bidi="ar-SA"/>
+        </w:rPr>
+      </w:pPr>
+      <w:r>
+        <w:rPr>
+          <w:rFonts w:eastAsia="Verdana" w:cs="Verdana" w:ascii="Arial" w:hAnsi="Arial"/>
+          <w:color w:val="000000"/>
+          <w:sz w:val="24"/>
+          <w:szCs w:val="24"/>
+          <w:lang w:val="it-IT" w:eastAsia="it-IT" w:bidi="ar-SA"/>
+        </w:rPr>
+      </w:r>
+      <w:r/>
+    </w:p>
+    <w:p>
+      <w:pPr>
+        <w:pStyle w:val="Normal"/>
+        <w:rPr>
+          <w:sz w:val="24"/>
+          <w:sz w:val="24"/>
+          <w:szCs w:val="24"/>
+          <w:rFonts w:ascii="Arial" w:hAnsi="Arial" w:eastAsia="Verdana" w:cs="Verdana"/>
+          <w:color w:val="000000"/>
+          <w:lang w:val="it-IT" w:eastAsia="it-IT" w:bidi="ar-SA"/>
+        </w:rPr>
+      </w:pPr>
+      <w:r>
+        <w:rPr>
+          <w:rFonts w:eastAsia="Verdana" w:cs="Verdana" w:ascii="Arial" w:hAnsi="Arial"/>
+          <w:color w:val="000000"/>
+          <w:sz w:val="24"/>
+          <w:szCs w:val="24"/>
+          <w:lang w:val="it-IT" w:eastAsia="it-IT" w:bidi="ar-SA"/>
+        </w:rPr>
+      </w:r>
+      <w:r/>
+    </w:p>
+    <w:p>
+      <w:pPr>
+        <w:pStyle w:val="Normal"/>
+        <w:rPr>
+          <w:sz w:val="24"/>
+          <w:sz w:val="24"/>
+          <w:szCs w:val="24"/>
+          <w:rFonts w:ascii="Arial" w:hAnsi="Arial" w:eastAsia="Verdana" w:cs="Verdana"/>
+          <w:color w:val="000000"/>
+          <w:lang w:val="it-IT" w:eastAsia="it-IT" w:bidi="ar-SA"/>
+        </w:rPr>
+      </w:pPr>
+      <w:r>
+        <w:rPr>
+          <w:rFonts w:eastAsia="Verdana" w:cs="Verdana" w:ascii="Arial" w:hAnsi="Arial"/>
+          <w:color w:val="000000"/>
+          <w:sz w:val="24"/>
+          <w:szCs w:val="24"/>
+          <w:lang w:val="it-IT" w:eastAsia="it-IT" w:bidi="ar-SA"/>
+        </w:rPr>
+      </w:r>
+      <w:r/>
+    </w:p>
+    <w:p>
+      <w:pPr>
+        <w:pStyle w:val="Normal"/>
+        <w:rPr>
+          <w:sz w:val="24"/>
+          <w:sz w:val="24"/>
+          <w:szCs w:val="24"/>
+          <w:rFonts w:ascii="Verdana" w:hAnsi="Verdana" w:eastAsia="Verdana" w:cs="Verdana"/>
+          <w:color w:val="000000"/>
+          <w:lang w:val="it-IT" w:eastAsia="it-IT" w:bidi="ar-SA"/>
+        </w:rPr>
+      </w:pPr>
+      <w:r>
+        <w:rPr/>
       </w:r>
       <w:r/>
     </w:p>
@@ -2481,6 +2649,143 @@
     </w:lvl>
   </w:abstractNum>
   <w:abstractNum w:abstractNumId="6">
+    <w:lvl w:ilvl="0">
+      <w:start w:val="1"/>
+      <w:numFmt w:val="bullet"/>
+      <w:lvlText w:val=""/>
+      <w:lvlJc w:val="left"/>
+      <w:pPr>
+        <w:tabs>
+          <w:tab w:val="num" w:pos="720"/>
+        </w:tabs>
+        <w:ind w:left="720" w:hanging="360"/>
+      </w:pPr>
+      <w:rPr>
+        <w:rFonts w:ascii="Symbol" w:hAnsi="Symbol" w:cs="Symbol" w:hint="default"/>
+      </w:rPr>
+    </w:lvl>
+    <w:lvl w:ilvl="1">
+      <w:start w:val="1"/>
+      <w:numFmt w:val="bullet"/>
+      <w:lvlText w:val="◦"/>
+      <w:lvlJc w:val="left"/>
+      <w:pPr>
+        <w:tabs>
+          <w:tab w:val="num" w:pos="1080"/>
+        </w:tabs>
+        <w:ind w:left="1080" w:hanging="360"/>
+      </w:pPr>
+      <w:rPr>
+        <w:rFonts w:ascii="OpenSymbol" w:hAnsi="OpenSymbol" w:cs="OpenSymbol" w:hint="default"/>
+      </w:rPr>
+    </w:lvl>
+    <w:lvl w:ilvl="2">
+      <w:start w:val="1"/>
+      <w:numFmt w:val="bullet"/>
+      <w:lvlText w:val="▪"/>
+      <w:lvlJc w:val="left"/>
+      <w:pPr>
+        <w:tabs>
+          <w:tab w:val="num" w:pos="1440"/>
+        </w:tabs>
+        <w:ind w:left="1440" w:hanging="360"/>
+      </w:pPr>
+      <w:rPr>
+        <w:rFonts w:ascii="OpenSymbol" w:hAnsi="OpenSymbol" w:cs="OpenSymbol" w:hint="default"/>
+      </w:rPr>
+    </w:lvl>
+    <w:lvl w:ilvl="3">
+      <w:start w:val="1"/>
+      <w:numFmt w:val="bullet"/>
+      <w:lvlText w:val=""/>
+      <w:lvlJc w:val="left"/>
+      <w:pPr>
+        <w:tabs>
+          <w:tab w:val="num" w:pos="1800"/>
+        </w:tabs>
+        <w:ind w:left="1800" w:hanging="360"/>
+      </w:pPr>
+      <w:rPr>
+        <w:rFonts w:ascii="Symbol" w:hAnsi="Symbol" w:cs="Symbol" w:hint="default"/>
+      </w:rPr>
+    </w:lvl>
+    <w:lvl w:ilvl="4">
+      <w:start w:val="1"/>
+      <w:numFmt w:val="bullet"/>
+      <w:lvlText w:val="◦"/>
+      <w:lvlJc w:val="left"/>
+      <w:pPr>
+        <w:tabs>
+          <w:tab w:val="num" w:pos="2160"/>
+        </w:tabs>
+        <w:ind w:left="2160" w:hanging="360"/>
+      </w:pPr>
+      <w:rPr>
+        <w:rFonts w:ascii="OpenSymbol" w:hAnsi="OpenSymbol" w:cs="OpenSymbol" w:hint="default"/>
+      </w:rPr>
+    </w:lvl>
+    <w:lvl w:ilvl="5">
+      <w:start w:val="1"/>
+      <w:numFmt w:val="bullet"/>
+      <w:lvlText w:val="▪"/>
+      <w:lvlJc w:val="left"/>
+      <w:pPr>
+        <w:tabs>
+          <w:tab w:val="num" w:pos="2520"/>
+        </w:tabs>
+        <w:ind w:left="2520" w:hanging="360"/>
+      </w:pPr>
+      <w:rPr>
+        <w:rFonts w:ascii="OpenSymbol" w:hAnsi="OpenSymbol" w:cs="OpenSymbol" w:hint="default"/>
+      </w:rPr>
+    </w:lvl>
+    <w:lvl w:ilvl="6">
+      <w:start w:val="1"/>
+      <w:numFmt w:val="bullet"/>
+      <w:lvlText w:val=""/>
+      <w:lvlJc w:val="left"/>
+      <w:pPr>
+        <w:tabs>
+          <w:tab w:val="num" w:pos="2880"/>
+        </w:tabs>
+        <w:ind w:left="2880" w:hanging="360"/>
+      </w:pPr>
+      <w:rPr>
+        <w:rFonts w:ascii="Symbol" w:hAnsi="Symbol" w:cs="Symbol" w:hint="default"/>
+      </w:rPr>
+    </w:lvl>
+    <w:lvl w:ilvl="7">
+      <w:start w:val="1"/>
+      <w:numFmt w:val="bullet"/>
+      <w:lvlText w:val="◦"/>
+      <w:lvlJc w:val="left"/>
+      <w:pPr>
+        <w:tabs>
+          <w:tab w:val="num" w:pos="3240"/>
+        </w:tabs>
+        <w:ind w:left="3240" w:hanging="360"/>
+      </w:pPr>
+      <w:rPr>
+        <w:rFonts w:ascii="OpenSymbol" w:hAnsi="OpenSymbol" w:cs="OpenSymbol" w:hint="default"/>
+      </w:rPr>
+    </w:lvl>
+    <w:lvl w:ilvl="8">
+      <w:start w:val="1"/>
+      <w:numFmt w:val="bullet"/>
+      <w:lvlText w:val="▪"/>
+      <w:lvlJc w:val="left"/>
+      <w:pPr>
+        <w:tabs>
+          <w:tab w:val="num" w:pos="3600"/>
+        </w:tabs>
+        <w:ind w:left="3600" w:hanging="360"/>
+      </w:pPr>
+      <w:rPr>
+        <w:rFonts w:ascii="OpenSymbol" w:hAnsi="OpenSymbol" w:cs="OpenSymbol" w:hint="default"/>
+      </w:rPr>
+    </w:lvl>
+  </w:abstractNum>
+  <w:abstractNum w:abstractNumId="7">
     <w:lvl w:ilvl="0">
       <w:start w:val="1"/>
       <w:numFmt w:val="none"/>
@@ -2616,6 +2921,9 @@
   </w:num>
   <w:num w:numId="6">
     <w:abstractNumId w:val="6"/>
+  </w:num>
+  <w:num w:numId="7">
+    <w:abstractNumId w:val="7"/>
   </w:num>
 </w:numbering>
 </file>
@@ -3039,6 +3347,69 @@
   </w:style>
   <w:style w:type="character" w:styleId="ListLabel17">
     <w:name w:val="ListLabel 17"/>
+    <w:rPr>
+      <w:rFonts w:cs="Wingdings"/>
+    </w:rPr>
+  </w:style>
+  <w:style w:type="character" w:styleId="ListLabel18">
+    <w:name w:val="ListLabel 18"/>
+    <w:rPr>
+      <w:rFonts w:cs="Wingdings"/>
+      <w:u w:val="none"/>
+    </w:rPr>
+  </w:style>
+  <w:style w:type="character" w:styleId="ListLabel19">
+    <w:name w:val="ListLabel 19"/>
+    <w:rPr>
+      <w:rFonts w:cs="Wingdings 2"/>
+      <w:u w:val="none"/>
+    </w:rPr>
+  </w:style>
+  <w:style w:type="character" w:styleId="ListLabel20">
+    <w:name w:val="ListLabel 20"/>
+    <w:rPr>
+      <w:rFonts w:cs="OpenSymbol"/>
+      <w:u w:val="none"/>
+    </w:rPr>
+  </w:style>
+  <w:style w:type="character" w:styleId="ListLabel21">
+    <w:name w:val="ListLabel 21"/>
+    <w:rPr>
+      <w:rFonts w:cs="Verdana"/>
+      <w:b w:val="false"/>
+      <w:i w:val="false"/>
+      <w:caps w:val="false"/>
+      <w:smallCaps w:val="false"/>
+      <w:strike w:val="false"/>
+      <w:dstrike w:val="false"/>
+      <w:position w:val="0"/>
+      <w:sz w:val="20"/>
+      <w:sz w:val="20"/>
+      <w:szCs w:val="20"/>
+      <w:u w:val="none"/>
+      <w:vertAlign w:val="baseline"/>
+    </w:rPr>
+  </w:style>
+  <w:style w:type="character" w:styleId="ListLabel22">
+    <w:name w:val="ListLabel 22"/>
+    <w:rPr>
+      <w:rFonts w:cs="Symbol"/>
+    </w:rPr>
+  </w:style>
+  <w:style w:type="character" w:styleId="ListLabel23">
+    <w:name w:val="ListLabel 23"/>
+    <w:rPr>
+      <w:rFonts w:cs="OpenSymbol"/>
+    </w:rPr>
+  </w:style>
+  <w:style w:type="character" w:styleId="ListLabel24">
+    <w:name w:val="ListLabel 24"/>
+    <w:rPr>
+      <w:rFonts w:cs="Courier New"/>
+    </w:rPr>
+  </w:style>
+  <w:style w:type="character" w:styleId="ListLabel25">
+    <w:name w:val="ListLabel 25"/>
     <w:rPr>
       <w:rFonts w:cs="Wingdings"/>
     </w:rPr>

</xml_diff>